<commit_message>
i dont know what i'm doing anymore
</commit_message>
<xml_diff>
--- a/A02 - 3D Primitives/A02 - 3D Primitives.docx
+++ b/A02 - 3D Primitives/A02 - 3D Primitives.docx
@@ -35,7 +35,7 @@
                 <w:szCs w:val="24"/>
               </w:rPr>
               <w:drawing>
-                <wp:inline distT="0" distB="0" distL="0" distR="0" wp14:anchorId="0ED1636B" wp14:editId="11DFCC14">
+                <wp:inline distT="0" distB="0" distL="0" distR="0" wp14:anchorId="4FEB8621" wp14:editId="198574E2">
                   <wp:extent cx="940279" cy="674670"/>
                   <wp:effectExtent l="0" t="0" r="0" b="0"/>
                   <wp:docPr id="1" name="Picture 1"/>
@@ -192,7 +192,7 @@
                 <w:szCs w:val="24"/>
               </w:rPr>
               <w:drawing>
-                <wp:inline distT="0" distB="0" distL="0" distR="0" wp14:anchorId="51A4C453" wp14:editId="390C92AC">
+                <wp:inline distT="0" distB="0" distL="0" distR="0" wp14:anchorId="2FE1D439" wp14:editId="05976B8C">
                   <wp:extent cx="646981" cy="646981"/>
                   <wp:effectExtent l="0" t="0" r="1270" b="1270"/>
                   <wp:docPr id="2" name="Picture 2"/>
@@ -618,7 +618,25 @@
           <w:sz w:val="27"/>
           <w:szCs w:val="27"/>
         </w:rPr>
-        <w:t xml:space="preserve">, but it will be your responsibility to translate the provided startup code on your own; most of the time (depending on your framework) it would be as easy as adding the necessary </w:t>
+        <w:t>, but it will be your responsibility to translate the pr</w:t>
+      </w:r>
+      <w:r>
+        <w:rPr>
+          <w:rFonts w:ascii="Times New Roman" w:eastAsia="Times New Roman" w:hAnsi="Times New Roman"/>
+          <w:color w:val="000000"/>
+          <w:sz w:val="27"/>
+          <w:szCs w:val="27"/>
+        </w:rPr>
+        <w:t>ovided startup code on your own. M</w:t>
+      </w:r>
+      <w:r>
+        <w:rPr>
+          <w:rFonts w:ascii="Times New Roman" w:eastAsia="Times New Roman" w:hAnsi="Times New Roman"/>
+          <w:color w:val="000000"/>
+          <w:sz w:val="27"/>
+          <w:szCs w:val="27"/>
+        </w:rPr>
+        <w:t xml:space="preserve">ost of the time (depending on your framework) it would be as easy as adding the necessary </w:t>
       </w:r>
       <w:proofErr w:type="spellStart"/>
       <w:r>
@@ -647,7 +665,16 @@
           <w:sz w:val="27"/>
           <w:szCs w:val="27"/>
         </w:rPr>
-        <w:t xml:space="preserve"> and if necessary change </w:t>
+        <w:t xml:space="preserve"> and if necessary changing</w:t>
+      </w:r>
+      <w:r>
+        <w:rPr>
+          <w:rFonts w:ascii="Times New Roman" w:eastAsia="Times New Roman" w:hAnsi="Times New Roman"/>
+          <w:color w:val="000000"/>
+          <w:sz w:val="27"/>
+          <w:szCs w:val="27"/>
+        </w:rPr>
+        <w:t xml:space="preserve"> </w:t>
       </w:r>
       <w:r>
         <w:rPr>
@@ -665,7 +692,16 @@
           <w:sz w:val="27"/>
           <w:szCs w:val="27"/>
         </w:rPr>
-        <w:t>shader functionality</w:t>
+        <w:t>shader</w:t>
+      </w:r>
+      <w:r>
+        <w:rPr>
+          <w:rFonts w:ascii="Times New Roman" w:eastAsia="Times New Roman" w:hAnsi="Times New Roman"/>
+          <w:color w:val="000000"/>
+          <w:sz w:val="27"/>
+          <w:szCs w:val="27"/>
+        </w:rPr>
+        <w:t>s</w:t>
       </w:r>
       <w:r>
         <w:rPr>
@@ -1083,7 +1119,7 @@
         </w:rPr>
       </w:pPr>
       <w:r>
-        <w:object w:dxaOrig="11550" w:dyaOrig="13716">
+        <w:object w:dxaOrig="11550" w:dyaOrig="13716" w14:anchorId="1D058F5C">
           <v:shapetype id="_x0000_t75" coordsize="21600,21600" o:spt="75" o:preferrelative="t" path="m@4@5l@4@11@9@11@9@5xe" filled="f" stroked="f">
             <v:stroke joinstyle="miter"/>
             <v:formulas>
@@ -1103,10 +1139,10 @@
             <v:path o:extrusionok="f" gradientshapeok="t" o:connecttype="rect"/>
             <o:lock v:ext="edit" aspectratio="t"/>
           </v:shapetype>
-          <v:shape id="_x0000_i1025" type="#_x0000_t75" style="width:189.75pt;height:225pt" o:ole="">
+          <v:shape id="_x0000_i1025" type="#_x0000_t75" style="width:190.1pt;height:225.2pt" o:ole="">
             <v:imagedata r:id="rId9" o:title=""/>
           </v:shape>
-          <o:OLEObject Type="Embed" ProgID="Unknown" ShapeID="_x0000_i1025" DrawAspect="Content" ObjectID="_1560416502" r:id="rId10"/>
+          <o:OLEObject Type="Embed" ProgID="Unknown" ShapeID="_x0000_i1025" DrawAspect="Content" ObjectID="_1580310930" r:id="rId10"/>
         </w:object>
       </w:r>
     </w:p>
@@ -1287,25 +1323,23 @@
         </w:rPr>
         <w:t xml:space="preserve">ubdivisions </w:t>
       </w:r>
-      <w:proofErr w:type="gramStart"/>
-      <w:r>
-        <w:rPr>
-          <w:rFonts w:ascii="Times New Roman" w:eastAsia="Times New Roman" w:hAnsi="Times New Roman"/>
-          <w:color w:val="000000"/>
-          <w:sz w:val="27"/>
-          <w:szCs w:val="27"/>
-        </w:rPr>
-        <w:t>is</w:t>
-      </w:r>
-      <w:proofErr w:type="gramEnd"/>
-      <w:r>
-        <w:rPr>
-          <w:rFonts w:ascii="Times New Roman" w:eastAsia="Times New Roman" w:hAnsi="Times New Roman"/>
-          <w:color w:val="000000"/>
-          <w:sz w:val="27"/>
-          <w:szCs w:val="27"/>
-        </w:rPr>
-        <w:t xml:space="preserve"> how many sides the base have, if this is 3 the cylinder has a triangular base, if it has 360 the base is a circle, etc.</w:t>
+      <w:r>
+        <w:rPr>
+          <w:rFonts w:ascii="Times New Roman" w:eastAsia="Times New Roman" w:hAnsi="Times New Roman"/>
+          <w:color w:val="000000"/>
+          <w:sz w:val="27"/>
+          <w:szCs w:val="27"/>
+        </w:rPr>
+        <w:t>are how many sides the base has -</w:t>
+      </w:r>
+      <w:r>
+        <w:rPr>
+          <w:rFonts w:ascii="Times New Roman" w:eastAsia="Times New Roman" w:hAnsi="Times New Roman"/>
+          <w:color w:val="000000"/>
+          <w:sz w:val="27"/>
+          <w:szCs w:val="27"/>
+        </w:rPr>
+        <w:t xml:space="preserve"> if this is 3 the cylinder has a triangular base, if it has 360 the base is a circle, etc.</w:t>
       </w:r>
     </w:p>
     <w:p>
@@ -1351,11 +1385,11 @@
         <w:jc w:val="center"/>
       </w:pPr>
       <w:r>
-        <w:object w:dxaOrig="11550" w:dyaOrig="15675">
-          <v:shape id="_x0000_i1026" type="#_x0000_t75" style="width:162.75pt;height:221.25pt" o:ole="">
+        <w:object w:dxaOrig="11550" w:dyaOrig="15675" w14:anchorId="79598A6B">
+          <v:shape id="_x0000_i1026" type="#_x0000_t75" style="width:163pt;height:221.2pt" o:ole="">
             <v:imagedata r:id="rId11" o:title=""/>
           </v:shape>
-          <o:OLEObject Type="Embed" ProgID="Unknown" ShapeID="_x0000_i1026" DrawAspect="Content" ObjectID="_1560416503" r:id="rId12"/>
+          <o:OLEObject Type="Embed" ProgID="Unknown" ShapeID="_x0000_i1026" DrawAspect="Content" ObjectID="_1580310931" r:id="rId12"/>
         </w:object>
       </w:r>
     </w:p>
@@ -1482,7 +1516,16 @@
           <w:sz w:val="27"/>
           <w:szCs w:val="27"/>
         </w:rPr>
-        <w:t>outherRadius</w:t>
+        <w:t>out</w:t>
+      </w:r>
+      <w:r>
+        <w:rPr>
+          <w:rFonts w:ascii="Times New Roman" w:eastAsia="Times New Roman" w:hAnsi="Times New Roman"/>
+          <w:color w:val="000000"/>
+          <w:sz w:val="27"/>
+          <w:szCs w:val="27"/>
+        </w:rPr>
+        <w:t>erRadius</w:t>
       </w:r>
       <w:proofErr w:type="spellEnd"/>
       <w:r>
@@ -1556,7 +1599,25 @@
           <w:sz w:val="27"/>
           <w:szCs w:val="27"/>
         </w:rPr>
-        <w:t xml:space="preserve"> innermost part of the tube (the whole if you will)</w:t>
+        <w:t xml:space="preserve"> i</w:t>
+      </w:r>
+      <w:r>
+        <w:rPr>
+          <w:rFonts w:ascii="Times New Roman" w:eastAsia="Times New Roman" w:hAnsi="Times New Roman"/>
+          <w:color w:val="000000"/>
+          <w:sz w:val="27"/>
+          <w:szCs w:val="27"/>
+        </w:rPr>
+        <w:t>nnermost part of the tube (the hole</w:t>
+      </w:r>
+      <w:r>
+        <w:rPr>
+          <w:rFonts w:ascii="Times New Roman" w:eastAsia="Times New Roman" w:hAnsi="Times New Roman"/>
+          <w:color w:val="000000"/>
+          <w:sz w:val="27"/>
+          <w:szCs w:val="27"/>
+        </w:rPr>
+        <w:t>)</w:t>
       </w:r>
     </w:p>
     <w:p>
@@ -1617,27 +1678,16 @@
           <w:sz w:val="27"/>
           <w:szCs w:val="27"/>
         </w:rPr>
-        <w:t xml:space="preserve">ubdivisions (refer to the </w:t>
-      </w:r>
-      <w:proofErr w:type="spellStart"/>
-      <w:r>
-        <w:rPr>
-          <w:rFonts w:ascii="Times New Roman" w:eastAsia="Times New Roman" w:hAnsi="Times New Roman"/>
-          <w:color w:val="000000"/>
-          <w:sz w:val="27"/>
-          <w:szCs w:val="27"/>
-        </w:rPr>
-        <w:t>sylinder’s</w:t>
-      </w:r>
-      <w:proofErr w:type="spellEnd"/>
-      <w:r>
-        <w:rPr>
-          <w:rFonts w:ascii="Times New Roman" w:eastAsia="Times New Roman" w:hAnsi="Times New Roman"/>
-          <w:color w:val="000000"/>
-          <w:sz w:val="27"/>
-          <w:szCs w:val="27"/>
-        </w:rPr>
-        <w:t xml:space="preserve"> subdivisions)</w:t>
+        <w:t>ubdivisions (refer to the c</w:t>
+      </w:r>
+      <w:r>
+        <w:rPr>
+          <w:rFonts w:ascii="Times New Roman" w:eastAsia="Times New Roman" w:hAnsi="Times New Roman"/>
+          <w:color w:val="000000"/>
+          <w:sz w:val="27"/>
+          <w:szCs w:val="27"/>
+        </w:rPr>
+        <w:t>ylinder’s subdivisions)</w:t>
       </w:r>
     </w:p>
     <w:p>
@@ -1683,11 +1733,11 @@
         <w:jc w:val="center"/>
       </w:pPr>
       <w:r>
-        <w:object w:dxaOrig="11550" w:dyaOrig="15675">
-          <v:shape id="_x0000_i1027" type="#_x0000_t75" style="width:160.5pt;height:215.25pt" o:ole="">
+        <w:object w:dxaOrig="11550" w:dyaOrig="15675" w14:anchorId="7B202E71">
+          <v:shape id="_x0000_i1027" type="#_x0000_t75" style="width:160.7pt;height:215.4pt" o:ole="">
             <v:imagedata r:id="rId13" o:title=""/>
           </v:shape>
-          <o:OLEObject Type="Embed" ProgID="Unknown" ShapeID="_x0000_i1027" DrawAspect="Content" ObjectID="_1560416504" r:id="rId14"/>
+          <o:OLEObject Type="Embed" ProgID="Unknown" ShapeID="_x0000_i1027" DrawAspect="Content" ObjectID="_1580310932" r:id="rId14"/>
         </w:object>
       </w:r>
     </w:p>
@@ -1721,6 +1771,7 @@
           <w:szCs w:val="27"/>
         </w:rPr>
       </w:pPr>
+      <w:proofErr w:type="gramStart"/>
       <w:r>
         <w:rPr>
           <w:rFonts w:ascii="Times New Roman" w:eastAsia="Times New Roman" w:hAnsi="Times New Roman"/>
@@ -1737,7 +1788,17 @@
           <w:sz w:val="27"/>
           <w:szCs w:val="27"/>
         </w:rPr>
-        <w:t xml:space="preserve">(float radius, </w:t>
+        <w:t>(</w:t>
+      </w:r>
+      <w:proofErr w:type="gramEnd"/>
+      <w:r>
+        <w:rPr>
+          <w:rFonts w:ascii="Times New Roman" w:eastAsia="Times New Roman" w:hAnsi="Times New Roman"/>
+          <w:color w:val="000000"/>
+          <w:sz w:val="27"/>
+          <w:szCs w:val="27"/>
+        </w:rPr>
+        <w:t xml:space="preserve">float radius, </w:t>
       </w:r>
       <w:proofErr w:type="spellStart"/>
       <w:r>
@@ -1792,16 +1853,16 @@
           <w:sz w:val="27"/>
           <w:szCs w:val="27"/>
         </w:rPr>
-        <w:t>r</w:t>
-      </w:r>
-      <w:r>
-        <w:rPr>
-          <w:rFonts w:ascii="Times New Roman" w:eastAsia="Times New Roman" w:hAnsi="Times New Roman"/>
-          <w:color w:val="000000"/>
-          <w:sz w:val="27"/>
-          <w:szCs w:val="27"/>
-        </w:rPr>
-        <w:t>adius, how big your sphere is.</w:t>
+        <w:t>radius is</w:t>
+      </w:r>
+      <w:r>
+        <w:rPr>
+          <w:rFonts w:ascii="Times New Roman" w:eastAsia="Times New Roman" w:hAnsi="Times New Roman"/>
+          <w:color w:val="000000"/>
+          <w:sz w:val="27"/>
+          <w:szCs w:val="27"/>
+        </w:rPr>
+        <w:t xml:space="preserve"> how big your sphere is.</w:t>
       </w:r>
     </w:p>
     <w:p>
@@ -1882,11 +1943,11 @@
         <w:jc w:val="center"/>
       </w:pPr>
       <w:r>
-        <w:object w:dxaOrig="11550" w:dyaOrig="11757">
-          <v:shape id="_x0000_i1028" type="#_x0000_t75" style="width:171.75pt;height:174pt" o:ole="">
+        <w:object w:dxaOrig="11550" w:dyaOrig="11757" w14:anchorId="1CA2A3C2">
+          <v:shape id="_x0000_i1028" type="#_x0000_t75" style="width:171.65pt;height:173.95pt" o:ole="">
             <v:imagedata r:id="rId15" o:title=""/>
           </v:shape>
-          <o:OLEObject Type="Embed" ProgID="Unknown" ShapeID="_x0000_i1028" DrawAspect="Content" ObjectID="_1560416505" r:id="rId16"/>
+          <o:OLEObject Type="Embed" ProgID="Unknown" ShapeID="_x0000_i1028" DrawAspect="Content" ObjectID="_1580310933" r:id="rId16"/>
         </w:object>
       </w:r>
     </w:p>
@@ -2006,7 +2067,17 @@
           <w:sz w:val="27"/>
           <w:szCs w:val="27"/>
         </w:rPr>
-        <w:t xml:space="preserve"> // Example code</w:t>
+        <w:t xml:space="preserve"> </w:t>
+      </w:r>
+      <w:r>
+        <w:rPr>
+          <w:rFonts w:ascii="Times New Roman" w:eastAsia="Times New Roman" w:hAnsi="Times New Roman"/>
+          <w:i/>
+          <w:color w:val="000000"/>
+          <w:sz w:val="27"/>
+          <w:szCs w:val="27"/>
+        </w:rPr>
+        <w:t>// Example code</w:t>
       </w:r>
     </w:p>
     <w:p>
@@ -2069,11 +2140,11 @@
         <w:jc w:val="center"/>
       </w:pPr>
       <w:r>
-        <w:object w:dxaOrig="15400" w:dyaOrig="15675">
-          <v:shape id="_x0000_i1029" type="#_x0000_t75" style="width:205.5pt;height:209.25pt" o:ole="">
+        <w:object w:dxaOrig="15400" w:dyaOrig="15675" w14:anchorId="267102F3">
+          <v:shape id="_x0000_i1029" type="#_x0000_t75" style="width:205.65pt;height:209.1pt" o:ole="">
             <v:imagedata r:id="rId17" o:title=""/>
           </v:shape>
-          <o:OLEObject Type="Embed" ProgID="Unknown" ShapeID="_x0000_i1029" DrawAspect="Content" ObjectID="_1560416506" r:id="rId18"/>
+          <o:OLEObject Type="Embed" ProgID="Unknown" ShapeID="_x0000_i1029" DrawAspect="Content" ObjectID="_1580310934" r:id="rId18"/>
         </w:object>
       </w:r>
     </w:p>
@@ -2862,7 +2933,483 @@
           <w:sz w:val="27"/>
           <w:szCs w:val="27"/>
         </w:rPr>
-        <w:t xml:space="preserve">If you decide to use your own solution, you are only allowed to use a single fragment and vertex shader for this homework. Should you need to change a value in the </w:t>
+        <w:t>If you decide to use your own solution, you are only allowed to use a single fragment and vertex shader for this homework. Should you need to change a value in the shaders you would do it through uniforms</w:t>
+      </w:r>
+      <w:r>
+        <w:rPr>
+          <w:rFonts w:ascii="Times New Roman" w:eastAsia="Times New Roman" w:hAnsi="Times New Roman"/>
+          <w:color w:val="000000"/>
+          <w:sz w:val="27"/>
+          <w:szCs w:val="27"/>
+        </w:rPr>
+        <w:t xml:space="preserve"> to make the grader’s life easier</w:t>
+      </w:r>
+      <w:r>
+        <w:rPr>
+          <w:rFonts w:ascii="Times New Roman" w:eastAsia="Times New Roman" w:hAnsi="Times New Roman"/>
+          <w:color w:val="000000"/>
+          <w:sz w:val="27"/>
+          <w:szCs w:val="27"/>
+        </w:rPr>
+        <w:t>.</w:t>
+      </w:r>
+      <w:r>
+        <w:rPr>
+          <w:rFonts w:ascii="Times New Roman" w:eastAsia="Times New Roman" w:hAnsi="Times New Roman"/>
+          <w:color w:val="000000"/>
+          <w:sz w:val="27"/>
+          <w:szCs w:val="27"/>
+        </w:rPr>
+        <w:t xml:space="preserve"> And you need to zip all the required files for me to compile the project and execute it. You cannot assume that I have anything other than Visual Studio 201</w:t>
+      </w:r>
+      <w:r>
+        <w:rPr>
+          <w:rFonts w:ascii="Times New Roman" w:eastAsia="Times New Roman" w:hAnsi="Times New Roman"/>
+          <w:color w:val="000000"/>
+          <w:sz w:val="27"/>
+          <w:szCs w:val="27"/>
+        </w:rPr>
+        <w:t>7</w:t>
+      </w:r>
+      <w:r>
+        <w:rPr>
+          <w:rFonts w:ascii="Times New Roman" w:eastAsia="Times New Roman" w:hAnsi="Times New Roman"/>
+          <w:color w:val="000000"/>
+          <w:sz w:val="27"/>
+          <w:szCs w:val="27"/>
+        </w:rPr>
+        <w:t xml:space="preserve"> installed in my computer, actually I do not have GLUT, GLFW, GLM, GLEW, or anything in my system, when I use those libraries I use them from the include folder.</w:t>
+      </w:r>
+    </w:p>
+    <w:p>
+      <w:pPr>
+        <w:spacing w:after="0" w:line="240" w:lineRule="auto"/>
+        <w:jc w:val="both"/>
+        <w:rPr>
+          <w:rFonts w:ascii="Times New Roman" w:eastAsia="Times New Roman" w:hAnsi="Times New Roman"/>
+          <w:color w:val="000000"/>
+          <w:sz w:val="27"/>
+          <w:szCs w:val="27"/>
+        </w:rPr>
+      </w:pPr>
+    </w:p>
+    <w:p>
+      <w:pPr>
+        <w:spacing w:after="0" w:line="240" w:lineRule="auto"/>
+        <w:jc w:val="both"/>
+        <w:rPr>
+          <w:rFonts w:ascii="Times New Roman" w:eastAsia="Times New Roman" w:hAnsi="Times New Roman"/>
+          <w:b/>
+          <w:color w:val="000000"/>
+          <w:sz w:val="27"/>
+          <w:szCs w:val="27"/>
+        </w:rPr>
+      </w:pPr>
+      <w:r>
+        <w:rPr>
+          <w:rFonts w:ascii="Times New Roman" w:eastAsia="Times New Roman" w:hAnsi="Times New Roman"/>
+          <w:b/>
+          <w:color w:val="000000"/>
+          <w:sz w:val="27"/>
+          <w:szCs w:val="27"/>
+        </w:rPr>
+        <w:t>Tips:</w:t>
+      </w:r>
+    </w:p>
+    <w:p>
+      <w:pPr>
+        <w:spacing w:after="0" w:line="240" w:lineRule="auto"/>
+        <w:jc w:val="both"/>
+        <w:rPr>
+          <w:rFonts w:ascii="Times New Roman" w:eastAsia="Times New Roman" w:hAnsi="Times New Roman"/>
+          <w:color w:val="000000"/>
+          <w:sz w:val="27"/>
+          <w:szCs w:val="27"/>
+        </w:rPr>
+      </w:pPr>
+      <w:r>
+        <w:rPr>
+          <w:rFonts w:ascii="Times New Roman" w:eastAsia="Times New Roman" w:hAnsi="Times New Roman"/>
+          <w:color w:val="000000"/>
+          <w:sz w:val="27"/>
+          <w:szCs w:val="27"/>
+        </w:rPr>
+        <w:t xml:space="preserve">Cone </w:t>
+      </w:r>
+      <w:r>
+        <w:rPr>
+          <w:rFonts w:ascii="Times New Roman" w:eastAsia="Times New Roman" w:hAnsi="Times New Roman"/>
+          <w:color w:val="000000"/>
+          <w:sz w:val="27"/>
+          <w:szCs w:val="27"/>
+        </w:rPr>
+        <w:t xml:space="preserve">and </w:t>
+      </w:r>
+      <w:r>
+        <w:rPr>
+          <w:rFonts w:ascii="Times New Roman" w:eastAsia="Times New Roman" w:hAnsi="Times New Roman"/>
+          <w:color w:val="000000"/>
+          <w:sz w:val="27"/>
+          <w:szCs w:val="27"/>
+        </w:rPr>
+        <w:t xml:space="preserve">Cylinder </w:t>
+      </w:r>
+      <w:r>
+        <w:rPr>
+          <w:rFonts w:ascii="Times New Roman" w:eastAsia="Times New Roman" w:hAnsi="Times New Roman"/>
+          <w:color w:val="000000"/>
+          <w:sz w:val="27"/>
+          <w:szCs w:val="27"/>
+        </w:rPr>
+        <w:t xml:space="preserve">are the easiest to implement, I recommend you start with them. Tube is similar to </w:t>
+      </w:r>
+      <w:r>
+        <w:rPr>
+          <w:rFonts w:ascii="Times New Roman" w:eastAsia="Times New Roman" w:hAnsi="Times New Roman"/>
+          <w:color w:val="000000"/>
+          <w:sz w:val="27"/>
+          <w:szCs w:val="27"/>
+        </w:rPr>
+        <w:t>C</w:t>
+      </w:r>
+      <w:r>
+        <w:rPr>
+          <w:rFonts w:ascii="Times New Roman" w:eastAsia="Times New Roman" w:hAnsi="Times New Roman"/>
+          <w:color w:val="000000"/>
+          <w:sz w:val="27"/>
+          <w:szCs w:val="27"/>
+        </w:rPr>
+        <w:t xml:space="preserve">ylinder but requires extra points to calculate. Sphere is the most complex shape in the set and there are various ways to implement it, there are no minimum requirements for it aside that the resulting shape should look like a sphere, if you want to implement a dodecahedron for it that is acceptable, but think about this, if you create a new point at the middle of each pentagon and move that point </w:t>
+      </w:r>
+      <w:r>
+        <w:rPr>
+          <w:rFonts w:ascii="Times New Roman" w:eastAsia="Times New Roman" w:hAnsi="Times New Roman"/>
+          <w:color w:val="000000"/>
+          <w:sz w:val="27"/>
+          <w:szCs w:val="27"/>
+        </w:rPr>
+        <w:t>“</w:t>
+      </w:r>
+      <w:r>
+        <w:rPr>
+          <w:rFonts w:ascii="Times New Roman" w:eastAsia="Times New Roman" w:hAnsi="Times New Roman"/>
+          <w:color w:val="000000"/>
+          <w:sz w:val="27"/>
+          <w:szCs w:val="27"/>
+        </w:rPr>
+        <w:t>radius</w:t>
+      </w:r>
+      <w:r>
+        <w:rPr>
+          <w:rFonts w:ascii="Times New Roman" w:eastAsia="Times New Roman" w:hAnsi="Times New Roman"/>
+          <w:color w:val="000000"/>
+          <w:sz w:val="27"/>
+          <w:szCs w:val="27"/>
+        </w:rPr>
+        <w:t>”</w:t>
+      </w:r>
+      <w:r>
+        <w:rPr>
+          <w:rFonts w:ascii="Times New Roman" w:eastAsia="Times New Roman" w:hAnsi="Times New Roman"/>
+          <w:color w:val="000000"/>
+          <w:sz w:val="27"/>
+          <w:szCs w:val="27"/>
+        </w:rPr>
+        <w:t xml:space="preserve"> units from the center in the vector that is created from the center to its current location, the shape would look “rounder” and this action can be repeated one more time to make it look more smooth.</w:t>
+      </w:r>
+    </w:p>
+    <w:p>
+      <w:pPr>
+        <w:spacing w:after="0" w:line="240" w:lineRule="auto"/>
+        <w:jc w:val="both"/>
+        <w:rPr>
+          <w:rFonts w:ascii="Times New Roman" w:eastAsia="Times New Roman" w:hAnsi="Times New Roman"/>
+          <w:color w:val="000000"/>
+          <w:sz w:val="27"/>
+          <w:szCs w:val="27"/>
+        </w:rPr>
+      </w:pPr>
+    </w:p>
+    <w:p>
+      <w:pPr>
+        <w:spacing w:after="0" w:line="240" w:lineRule="auto"/>
+        <w:jc w:val="both"/>
+        <w:rPr>
+          <w:rFonts w:ascii="Times New Roman" w:eastAsia="Times New Roman" w:hAnsi="Times New Roman"/>
+          <w:b/>
+          <w:color w:val="000000"/>
+          <w:sz w:val="27"/>
+          <w:szCs w:val="27"/>
+        </w:rPr>
+      </w:pPr>
+      <w:r>
+        <w:rPr>
+          <w:rFonts w:ascii="Times New Roman" w:eastAsia="Times New Roman" w:hAnsi="Times New Roman"/>
+          <w:b/>
+          <w:color w:val="000000"/>
+          <w:sz w:val="27"/>
+          <w:szCs w:val="27"/>
+        </w:rPr>
+        <w:t>Grading:</w:t>
+      </w:r>
+    </w:p>
+    <w:p>
+      <w:pPr>
+        <w:spacing w:after="0" w:line="240" w:lineRule="auto"/>
+        <w:jc w:val="both"/>
+        <w:rPr>
+          <w:rFonts w:ascii="Times New Roman" w:eastAsia="Times New Roman" w:hAnsi="Times New Roman"/>
+          <w:color w:val="000000"/>
+          <w:sz w:val="27"/>
+          <w:szCs w:val="27"/>
+        </w:rPr>
+      </w:pPr>
+      <w:r>
+        <w:rPr>
+          <w:rFonts w:ascii="Times New Roman" w:eastAsia="Times New Roman" w:hAnsi="Times New Roman"/>
+          <w:color w:val="000000"/>
+          <w:sz w:val="27"/>
+          <w:szCs w:val="27"/>
+        </w:rPr>
+        <w:t>Each shape is worth 2</w:t>
+      </w:r>
+      <w:r>
+        <w:rPr>
+          <w:rFonts w:ascii="Times New Roman" w:eastAsia="Times New Roman" w:hAnsi="Times New Roman"/>
+          <w:color w:val="000000"/>
+          <w:sz w:val="27"/>
+          <w:szCs w:val="27"/>
+        </w:rPr>
+        <w:t>5</w:t>
+      </w:r>
+      <w:r>
+        <w:rPr>
+          <w:rFonts w:ascii="Times New Roman" w:eastAsia="Times New Roman" w:hAnsi="Times New Roman"/>
+          <w:color w:val="000000"/>
+          <w:sz w:val="27"/>
+          <w:szCs w:val="27"/>
+        </w:rPr>
+        <w:t>% of the grade.</w:t>
+      </w:r>
+      <w:r>
+        <w:rPr>
+          <w:rFonts w:ascii="Times New Roman" w:eastAsia="Times New Roman" w:hAnsi="Times New Roman"/>
+          <w:color w:val="000000"/>
+          <w:sz w:val="27"/>
+          <w:szCs w:val="27"/>
+        </w:rPr>
+        <w:t xml:space="preserve"> It is not necessary to have all the shapes working </w:t>
+      </w:r>
+      <w:r>
+        <w:rPr>
+          <w:rFonts w:ascii="Times New Roman" w:eastAsia="Times New Roman" w:hAnsi="Times New Roman"/>
+          <w:color w:val="000000"/>
+          <w:sz w:val="27"/>
+          <w:szCs w:val="27"/>
+        </w:rPr>
+        <w:t>by</w:t>
+      </w:r>
+      <w:r>
+        <w:rPr>
+          <w:rFonts w:ascii="Times New Roman" w:eastAsia="Times New Roman" w:hAnsi="Times New Roman"/>
+          <w:color w:val="000000"/>
+          <w:sz w:val="27"/>
+          <w:szCs w:val="27"/>
+        </w:rPr>
+        <w:t xml:space="preserve"> the end of the assignment</w:t>
+      </w:r>
+      <w:r>
+        <w:rPr>
+          <w:rFonts w:ascii="Times New Roman" w:eastAsia="Times New Roman" w:hAnsi="Times New Roman"/>
+          <w:color w:val="000000"/>
+          <w:sz w:val="27"/>
+          <w:szCs w:val="27"/>
+        </w:rPr>
+        <w:t>, you will receive partial credit for whatever you do</w:t>
+      </w:r>
+      <w:r>
+        <w:rPr>
+          <w:rFonts w:ascii="Times New Roman" w:eastAsia="Times New Roman" w:hAnsi="Times New Roman"/>
+          <w:color w:val="000000"/>
+          <w:sz w:val="27"/>
+          <w:szCs w:val="27"/>
+        </w:rPr>
+        <w:t xml:space="preserve">, but it’s a requirement to at least attempt them, no partial credit will be given for uncompleted methods but it’s in your best benefit to explain what do you suspect is your issue with each shape if </w:t>
+      </w:r>
+      <w:r>
+        <w:rPr>
+          <w:rFonts w:ascii="Times New Roman" w:eastAsia="Times New Roman" w:hAnsi="Times New Roman"/>
+          <w:color w:val="000000"/>
+          <w:sz w:val="27"/>
+          <w:szCs w:val="27"/>
+        </w:rPr>
+        <w:t xml:space="preserve">it is not </w:t>
+      </w:r>
+      <w:r>
+        <w:rPr>
+          <w:rFonts w:ascii="Times New Roman" w:eastAsia="Times New Roman" w:hAnsi="Times New Roman"/>
+          <w:color w:val="000000"/>
+          <w:sz w:val="27"/>
+          <w:szCs w:val="27"/>
+        </w:rPr>
+        <w:t>working.</w:t>
+      </w:r>
+    </w:p>
+    <w:p>
+      <w:pPr>
+        <w:spacing w:after="0" w:line="240" w:lineRule="auto"/>
+        <w:jc w:val="both"/>
+        <w:rPr>
+          <w:rFonts w:ascii="Times New Roman" w:eastAsia="Times New Roman" w:hAnsi="Times New Roman"/>
+          <w:color w:val="000000"/>
+          <w:sz w:val="27"/>
+          <w:szCs w:val="27"/>
+        </w:rPr>
+      </w:pPr>
+    </w:p>
+    <w:p>
+      <w:pPr>
+        <w:spacing w:after="0" w:line="240" w:lineRule="auto"/>
+        <w:jc w:val="both"/>
+        <w:rPr>
+          <w:rFonts w:ascii="Times New Roman" w:eastAsia="Times New Roman" w:hAnsi="Times New Roman"/>
+          <w:color w:val="000000"/>
+          <w:sz w:val="27"/>
+          <w:szCs w:val="27"/>
+        </w:rPr>
+      </w:pPr>
+      <w:r>
+        <w:rPr>
+          <w:rFonts w:ascii="Times New Roman" w:eastAsia="Times New Roman" w:hAnsi="Times New Roman"/>
+          <w:color w:val="000000"/>
+          <w:sz w:val="27"/>
+          <w:szCs w:val="27"/>
+        </w:rPr>
+        <w:t xml:space="preserve">If your code doesn’t compile or compiles </w:t>
+      </w:r>
+      <w:r>
+        <w:rPr>
+          <w:rFonts w:ascii="Times New Roman" w:eastAsia="Times New Roman" w:hAnsi="Times New Roman"/>
+          <w:color w:val="000000"/>
+          <w:sz w:val="27"/>
+          <w:szCs w:val="27"/>
+        </w:rPr>
+        <w:t>but</w:t>
+      </w:r>
+      <w:r>
+        <w:rPr>
+          <w:rFonts w:ascii="Times New Roman" w:eastAsia="Times New Roman" w:hAnsi="Times New Roman"/>
+          <w:color w:val="000000"/>
+          <w:sz w:val="27"/>
+          <w:szCs w:val="27"/>
+        </w:rPr>
+        <w:t xml:space="preserve"> </w:t>
+      </w:r>
+      <w:r>
+        <w:rPr>
+          <w:rFonts w:ascii="Times New Roman" w:eastAsia="Times New Roman" w:hAnsi="Times New Roman"/>
+          <w:color w:val="000000"/>
+          <w:sz w:val="27"/>
+          <w:szCs w:val="27"/>
+        </w:rPr>
+        <w:t>crashes,</w:t>
+      </w:r>
+      <w:r>
+        <w:rPr>
+          <w:rFonts w:ascii="Times New Roman" w:eastAsia="Times New Roman" w:hAnsi="Times New Roman"/>
+          <w:color w:val="000000"/>
+          <w:sz w:val="27"/>
+          <w:szCs w:val="27"/>
+        </w:rPr>
+        <w:t xml:space="preserve"> you will not receive any credit. Test your code in the lab computers as we are going to be using them for grading</w:t>
+      </w:r>
+      <w:r>
+        <w:rPr>
+          <w:rFonts w:ascii="Times New Roman" w:eastAsia="Times New Roman" w:hAnsi="Times New Roman"/>
+          <w:color w:val="000000"/>
+          <w:sz w:val="27"/>
+          <w:szCs w:val="27"/>
+        </w:rPr>
+        <w:t xml:space="preserve"> (This does not apply to online courses)</w:t>
+      </w:r>
+    </w:p>
+    <w:p>
+      <w:pPr>
+        <w:spacing w:after="0" w:line="240" w:lineRule="auto"/>
+        <w:jc w:val="both"/>
+        <w:rPr>
+          <w:rFonts w:ascii="Times New Roman" w:eastAsia="Times New Roman" w:hAnsi="Times New Roman"/>
+          <w:color w:val="000000"/>
+          <w:sz w:val="27"/>
+          <w:szCs w:val="27"/>
+        </w:rPr>
+      </w:pPr>
+    </w:p>
+    <w:p>
+      <w:pPr>
+        <w:spacing w:after="0" w:line="240" w:lineRule="auto"/>
+        <w:jc w:val="both"/>
+        <w:rPr>
+          <w:rFonts w:ascii="Times New Roman" w:eastAsia="Times New Roman" w:hAnsi="Times New Roman"/>
+          <w:color w:val="000000"/>
+          <w:sz w:val="27"/>
+          <w:szCs w:val="27"/>
+        </w:rPr>
+      </w:pPr>
+      <w:r>
+        <w:rPr>
+          <w:rFonts w:ascii="Times New Roman" w:eastAsia="Times New Roman" w:hAnsi="Times New Roman"/>
+          <w:color w:val="000000"/>
+          <w:sz w:val="27"/>
+          <w:szCs w:val="27"/>
+        </w:rPr>
+        <w:lastRenderedPageBreak/>
+        <w:t>As any other submission your code needs to be in the format specified in the E</w:t>
+      </w:r>
+      <w:r>
+        <w:rPr>
+          <w:rFonts w:ascii="Times New Roman" w:eastAsia="Times New Roman" w:hAnsi="Times New Roman"/>
+          <w:color w:val="000000"/>
+          <w:sz w:val="27"/>
+          <w:szCs w:val="27"/>
+        </w:rPr>
+        <w:t>0</w:t>
+      </w:r>
+      <w:r>
+        <w:rPr>
+          <w:rFonts w:ascii="Times New Roman" w:eastAsia="Times New Roman" w:hAnsi="Times New Roman"/>
+          <w:color w:val="000000"/>
+          <w:sz w:val="27"/>
+          <w:szCs w:val="27"/>
+        </w:rPr>
+        <w:t>1</w:t>
+      </w:r>
+      <w:r>
+        <w:rPr>
+          <w:rFonts w:ascii="Times New Roman" w:eastAsia="Times New Roman" w:hAnsi="Times New Roman"/>
+          <w:color w:val="000000"/>
+          <w:sz w:val="27"/>
+          <w:szCs w:val="27"/>
+        </w:rPr>
+        <w:t xml:space="preserve"> with a clean solution (remove all intermediary files</w:t>
+      </w:r>
+      <w:r>
+        <w:rPr>
+          <w:rFonts w:ascii="Times New Roman" w:eastAsia="Times New Roman" w:hAnsi="Times New Roman"/>
+          <w:color w:val="000000"/>
+          <w:sz w:val="27"/>
+          <w:szCs w:val="27"/>
+        </w:rPr>
+        <w:t xml:space="preserve">, </w:t>
+      </w:r>
+      <w:r>
+        <w:rPr>
+          <w:rFonts w:ascii="Times New Roman" w:eastAsia="Times New Roman" w:hAnsi="Times New Roman"/>
+          <w:color w:val="000000"/>
+          <w:sz w:val="27"/>
+          <w:szCs w:val="27"/>
+        </w:rPr>
+        <w:t xml:space="preserve">the </w:t>
       </w:r>
       <w:proofErr w:type="spellStart"/>
       <w:r>
@@ -2872,7 +3419,7 @@
           <w:sz w:val="27"/>
           <w:szCs w:val="27"/>
         </w:rPr>
-        <w:t>shaders</w:t>
+        <w:t>sdf</w:t>
       </w:r>
       <w:proofErr w:type="spellEnd"/>
       <w:r>
@@ -2882,16 +3429,76 @@
           <w:sz w:val="27"/>
           <w:szCs w:val="27"/>
         </w:rPr>
-        <w:t xml:space="preserve"> you would do it through uniforms</w:t>
-      </w:r>
-      <w:r>
-        <w:rPr>
-          <w:rFonts w:ascii="Times New Roman" w:eastAsia="Times New Roman" w:hAnsi="Times New Roman"/>
-          <w:color w:val="000000"/>
-          <w:sz w:val="27"/>
-          <w:szCs w:val="27"/>
-        </w:rPr>
-        <w:t xml:space="preserve"> to make the grader’s life easier</w:t>
+        <w:t xml:space="preserve"> file</w:t>
+      </w:r>
+      <w:r>
+        <w:rPr>
+          <w:rFonts w:ascii="Times New Roman" w:eastAsia="Times New Roman" w:hAnsi="Times New Roman"/>
+          <w:color w:val="000000"/>
+          <w:sz w:val="27"/>
+          <w:szCs w:val="27"/>
+        </w:rPr>
+        <w:t xml:space="preserve">, the </w:t>
+      </w:r>
+      <w:proofErr w:type="spellStart"/>
+      <w:r>
+        <w:rPr>
+          <w:rFonts w:ascii="Times New Roman" w:eastAsia="Times New Roman" w:hAnsi="Times New Roman"/>
+          <w:color w:val="000000"/>
+          <w:sz w:val="27"/>
+          <w:szCs w:val="27"/>
+        </w:rPr>
+        <w:t>opendb</w:t>
+      </w:r>
+      <w:proofErr w:type="spellEnd"/>
+      <w:r>
+        <w:rPr>
+          <w:rFonts w:ascii="Times New Roman" w:eastAsia="Times New Roman" w:hAnsi="Times New Roman"/>
+          <w:color w:val="000000"/>
+          <w:sz w:val="27"/>
+          <w:szCs w:val="27"/>
+        </w:rPr>
+        <w:t xml:space="preserve"> or </w:t>
+      </w:r>
+      <w:proofErr w:type="spellStart"/>
+      <w:r>
+        <w:rPr>
+          <w:rFonts w:ascii="Times New Roman" w:eastAsia="Times New Roman" w:hAnsi="Times New Roman"/>
+          <w:color w:val="000000"/>
+          <w:sz w:val="27"/>
+          <w:szCs w:val="27"/>
+        </w:rPr>
+        <w:t>db</w:t>
+      </w:r>
+      <w:proofErr w:type="spellEnd"/>
+      <w:r>
+        <w:rPr>
+          <w:rFonts w:ascii="Times New Roman" w:eastAsia="Times New Roman" w:hAnsi="Times New Roman"/>
+          <w:color w:val="000000"/>
+          <w:sz w:val="27"/>
+          <w:szCs w:val="27"/>
+        </w:rPr>
+        <w:t xml:space="preserve"> file, </w:t>
+      </w:r>
+      <w:proofErr w:type="spellStart"/>
+      <w:r>
+        <w:rPr>
+          <w:rFonts w:ascii="Times New Roman" w:eastAsia="Times New Roman" w:hAnsi="Times New Roman"/>
+          <w:color w:val="000000"/>
+          <w:sz w:val="27"/>
+          <w:szCs w:val="27"/>
+        </w:rPr>
+        <w:t>etc</w:t>
+      </w:r>
+      <w:proofErr w:type="spellEnd"/>
+      <w:r>
+        <w:rPr>
+          <w:rFonts w:ascii="Times New Roman" w:eastAsia="Times New Roman" w:hAnsi="Times New Roman"/>
+          <w:color w:val="000000"/>
+          <w:sz w:val="27"/>
+          <w:szCs w:val="27"/>
+        </w:rPr>
+        <w:t>)</w:t>
       </w:r>
       <w:r>
         <w:rPr>
@@ -2909,200 +3516,313 @@
           <w:sz w:val="27"/>
           <w:szCs w:val="27"/>
         </w:rPr>
-        <w:t xml:space="preserve"> And you need to zip all the required files for me to compile the project and execute it. You cannot assume that I have anything other than Visual Studio 2015 installed in my computer, actually I do not have GLUT, GLFW, GLM, GLEW, or anything in my system, when I use those libraries I use them from the include folder.</w:t>
-      </w:r>
-    </w:p>
-    <w:p>
-      <w:pPr>
-        <w:spacing w:after="0" w:line="240" w:lineRule="auto"/>
-        <w:jc w:val="both"/>
-        <w:rPr>
-          <w:rFonts w:ascii="Times New Roman" w:eastAsia="Times New Roman" w:hAnsi="Times New Roman"/>
-          <w:color w:val="000000"/>
-          <w:sz w:val="27"/>
-          <w:szCs w:val="27"/>
-        </w:rPr>
-      </w:pPr>
-    </w:p>
-    <w:p>
-      <w:pPr>
-        <w:spacing w:after="0" w:line="240" w:lineRule="auto"/>
-        <w:jc w:val="both"/>
-        <w:rPr>
-          <w:rFonts w:ascii="Times New Roman" w:eastAsia="Times New Roman" w:hAnsi="Times New Roman"/>
-          <w:b/>
-          <w:color w:val="000000"/>
-          <w:sz w:val="27"/>
-          <w:szCs w:val="27"/>
-        </w:rPr>
-      </w:pPr>
-      <w:r>
-        <w:rPr>
-          <w:rFonts w:ascii="Times New Roman" w:eastAsia="Times New Roman" w:hAnsi="Times New Roman"/>
-          <w:b/>
-          <w:color w:val="000000"/>
-          <w:sz w:val="27"/>
-          <w:szCs w:val="27"/>
-        </w:rPr>
-        <w:t>Tips:</w:t>
-      </w:r>
-    </w:p>
-    <w:p>
-      <w:pPr>
-        <w:spacing w:after="0" w:line="240" w:lineRule="auto"/>
-        <w:jc w:val="both"/>
-        <w:rPr>
-          <w:rFonts w:ascii="Times New Roman" w:eastAsia="Times New Roman" w:hAnsi="Times New Roman"/>
-          <w:color w:val="000000"/>
-          <w:sz w:val="27"/>
-          <w:szCs w:val="27"/>
-        </w:rPr>
-      </w:pPr>
-      <w:r>
-        <w:rPr>
-          <w:rFonts w:ascii="Times New Roman" w:eastAsia="Times New Roman" w:hAnsi="Times New Roman"/>
-          <w:color w:val="000000"/>
-          <w:sz w:val="27"/>
-          <w:szCs w:val="27"/>
-        </w:rPr>
-        <w:t xml:space="preserve">Cone </w:t>
-      </w:r>
-      <w:r>
-        <w:rPr>
-          <w:rFonts w:ascii="Times New Roman" w:eastAsia="Times New Roman" w:hAnsi="Times New Roman"/>
-          <w:color w:val="000000"/>
-          <w:sz w:val="27"/>
-          <w:szCs w:val="27"/>
-        </w:rPr>
-        <w:t xml:space="preserve">and </w:t>
-      </w:r>
-      <w:r>
-        <w:rPr>
-          <w:rFonts w:ascii="Times New Roman" w:eastAsia="Times New Roman" w:hAnsi="Times New Roman"/>
-          <w:color w:val="000000"/>
-          <w:sz w:val="27"/>
-          <w:szCs w:val="27"/>
-        </w:rPr>
-        <w:t xml:space="preserve">Cylinder </w:t>
-      </w:r>
-      <w:r>
-        <w:rPr>
-          <w:rFonts w:ascii="Times New Roman" w:eastAsia="Times New Roman" w:hAnsi="Times New Roman"/>
-          <w:color w:val="000000"/>
-          <w:sz w:val="27"/>
-          <w:szCs w:val="27"/>
-        </w:rPr>
-        <w:t xml:space="preserve">are the easiest to implement, I recommend you start with them. Tube is similar to </w:t>
-      </w:r>
-      <w:r>
-        <w:rPr>
-          <w:rFonts w:ascii="Times New Roman" w:eastAsia="Times New Roman" w:hAnsi="Times New Roman"/>
-          <w:color w:val="000000"/>
-          <w:sz w:val="27"/>
-          <w:szCs w:val="27"/>
-        </w:rPr>
-        <w:t>C</w:t>
-      </w:r>
-      <w:r>
-        <w:rPr>
-          <w:rFonts w:ascii="Times New Roman" w:eastAsia="Times New Roman" w:hAnsi="Times New Roman"/>
-          <w:color w:val="000000"/>
-          <w:sz w:val="27"/>
-          <w:szCs w:val="27"/>
-        </w:rPr>
-        <w:t xml:space="preserve">ylinder but requires extra points to calculate. Sphere is the most complex shape in the set and there are various ways to implement it, there are no minimum requirements for it aside that the resulting shape should look like a sphere, if you want to implement a dodecahedron for it that is acceptable, but think about this, if you create a new point at the middle of each pentagon and move that point </w:t>
-      </w:r>
-      <w:r>
-        <w:rPr>
-          <w:rFonts w:ascii="Times New Roman" w:eastAsia="Times New Roman" w:hAnsi="Times New Roman"/>
-          <w:color w:val="000000"/>
-          <w:sz w:val="27"/>
-          <w:szCs w:val="27"/>
-        </w:rPr>
-        <w:t>“</w:t>
-      </w:r>
-      <w:r>
-        <w:rPr>
-          <w:rFonts w:ascii="Times New Roman" w:eastAsia="Times New Roman" w:hAnsi="Times New Roman"/>
-          <w:color w:val="000000"/>
-          <w:sz w:val="27"/>
-          <w:szCs w:val="27"/>
-        </w:rPr>
-        <w:t>radius</w:t>
-      </w:r>
-      <w:r>
-        <w:rPr>
-          <w:rFonts w:ascii="Times New Roman" w:eastAsia="Times New Roman" w:hAnsi="Times New Roman"/>
-          <w:color w:val="000000"/>
-          <w:sz w:val="27"/>
-          <w:szCs w:val="27"/>
-        </w:rPr>
-        <w:t>”</w:t>
-      </w:r>
-      <w:r>
-        <w:rPr>
-          <w:rFonts w:ascii="Times New Roman" w:eastAsia="Times New Roman" w:hAnsi="Times New Roman"/>
-          <w:color w:val="000000"/>
-          <w:sz w:val="27"/>
-          <w:szCs w:val="27"/>
-        </w:rPr>
-        <w:t xml:space="preserve"> units from the center in the vector that is created from the center to its current location, the shape would look “rounder” and this action can be repeated one more time to make it look more smooth.</w:t>
-      </w:r>
-    </w:p>
-    <w:p>
-      <w:pPr>
-        <w:spacing w:after="0" w:line="240" w:lineRule="auto"/>
-        <w:jc w:val="both"/>
-        <w:rPr>
-          <w:rFonts w:ascii="Times New Roman" w:eastAsia="Times New Roman" w:hAnsi="Times New Roman"/>
-          <w:color w:val="000000"/>
-          <w:sz w:val="27"/>
-          <w:szCs w:val="27"/>
-        </w:rPr>
-      </w:pPr>
-    </w:p>
-    <w:p>
-      <w:pPr>
-        <w:spacing w:after="0" w:line="240" w:lineRule="auto"/>
-        <w:jc w:val="both"/>
-        <w:rPr>
-          <w:rFonts w:ascii="Times New Roman" w:eastAsia="Times New Roman" w:hAnsi="Times New Roman"/>
-          <w:b/>
-          <w:color w:val="000000"/>
-          <w:sz w:val="27"/>
-          <w:szCs w:val="27"/>
-        </w:rPr>
-      </w:pPr>
-      <w:r>
-        <w:rPr>
-          <w:rFonts w:ascii="Times New Roman" w:eastAsia="Times New Roman" w:hAnsi="Times New Roman"/>
-          <w:b/>
-          <w:color w:val="000000"/>
-          <w:sz w:val="27"/>
-          <w:szCs w:val="27"/>
-        </w:rPr>
-        <w:t>Grading:</w:t>
-      </w:r>
-    </w:p>
-    <w:p>
-      <w:pPr>
-        <w:spacing w:after="0" w:line="240" w:lineRule="auto"/>
-        <w:jc w:val="both"/>
-        <w:rPr>
-          <w:rFonts w:ascii="Times New Roman" w:eastAsia="Times New Roman" w:hAnsi="Times New Roman"/>
-          <w:color w:val="000000"/>
-          <w:sz w:val="27"/>
-          <w:szCs w:val="27"/>
-        </w:rPr>
-      </w:pPr>
-      <w:r>
-        <w:rPr>
-          <w:rFonts w:ascii="Times New Roman" w:eastAsia="Times New Roman" w:hAnsi="Times New Roman"/>
-          <w:color w:val="000000"/>
-          <w:sz w:val="27"/>
-          <w:szCs w:val="27"/>
-        </w:rPr>
-        <w:t>Each shape is worth 2</w:t>
+        <w:t xml:space="preserve"> </w:t>
+      </w:r>
+      <w:r>
+        <w:rPr>
+          <w:rFonts w:ascii="Times New Roman" w:eastAsia="Times New Roman" w:hAnsi="Times New Roman"/>
+          <w:color w:val="000000"/>
+          <w:sz w:val="27"/>
+          <w:szCs w:val="27"/>
+        </w:rPr>
+        <w:t>S</w:t>
+      </w:r>
+      <w:r>
+        <w:rPr>
+          <w:rFonts w:ascii="Times New Roman" w:eastAsia="Times New Roman" w:hAnsi="Times New Roman"/>
+          <w:color w:val="000000"/>
+          <w:sz w:val="27"/>
+          <w:szCs w:val="27"/>
+        </w:rPr>
+        <w:t>ubmissions will not be accepted if they don’t comply with this requirement.</w:t>
+      </w:r>
+    </w:p>
+    <w:p>
+      <w:pPr>
+        <w:spacing w:after="0" w:line="240" w:lineRule="auto"/>
+        <w:jc w:val="both"/>
+        <w:rPr>
+          <w:rFonts w:ascii="Times New Roman" w:eastAsia="Times New Roman" w:hAnsi="Times New Roman"/>
+          <w:color w:val="000000"/>
+          <w:sz w:val="27"/>
+          <w:szCs w:val="27"/>
+        </w:rPr>
+      </w:pPr>
+    </w:p>
+    <w:p>
+      <w:pPr>
+        <w:spacing w:after="0" w:line="240" w:lineRule="auto"/>
+        <w:jc w:val="both"/>
+        <w:rPr>
+          <w:rFonts w:ascii="Times New Roman" w:eastAsia="Times New Roman" w:hAnsi="Times New Roman"/>
+          <w:color w:val="000000"/>
+          <w:sz w:val="27"/>
+          <w:szCs w:val="27"/>
+        </w:rPr>
+      </w:pPr>
+      <w:r>
+        <w:rPr>
+          <w:rFonts w:ascii="Times New Roman" w:eastAsia="Times New Roman" w:hAnsi="Times New Roman"/>
+          <w:color w:val="000000"/>
+          <w:sz w:val="27"/>
+          <w:szCs w:val="27"/>
+        </w:rPr>
+        <w:t>All Generate* methods in the pro</w:t>
+      </w:r>
+      <w:r>
+        <w:rPr>
+          <w:rFonts w:ascii="Times New Roman" w:eastAsia="Times New Roman" w:hAnsi="Times New Roman"/>
+          <w:color w:val="000000"/>
+          <w:sz w:val="27"/>
+          <w:szCs w:val="27"/>
+        </w:rPr>
+        <w:t xml:space="preserve">vided code </w:t>
+      </w:r>
+      <w:r>
+        <w:rPr>
+          <w:rFonts w:ascii="Times New Roman" w:eastAsia="Times New Roman" w:hAnsi="Times New Roman"/>
+          <w:color w:val="000000"/>
+          <w:sz w:val="27"/>
+          <w:szCs w:val="27"/>
+        </w:rPr>
+        <w:t xml:space="preserve">will clean up the memory and compile the object for you, there is no need to worry about the memory allocation for this homework assignment unless you are using your own </w:t>
+      </w:r>
+      <w:r>
+        <w:rPr>
+          <w:rFonts w:ascii="Times New Roman" w:eastAsia="Times New Roman" w:hAnsi="Times New Roman"/>
+          <w:color w:val="000000"/>
+          <w:sz w:val="27"/>
+          <w:szCs w:val="27"/>
+        </w:rPr>
+        <w:t>engine/framework</w:t>
+      </w:r>
+      <w:r>
+        <w:rPr>
+          <w:rFonts w:ascii="Times New Roman" w:eastAsia="Times New Roman" w:hAnsi="Times New Roman"/>
+          <w:color w:val="000000"/>
+          <w:sz w:val="27"/>
+          <w:szCs w:val="27"/>
+        </w:rPr>
+        <w:t>. Memory leaks will subtract points from your final grade.</w:t>
+      </w:r>
+    </w:p>
+    <w:p>
+      <w:pPr>
+        <w:spacing w:after="0" w:line="240" w:lineRule="auto"/>
+        <w:jc w:val="both"/>
+        <w:rPr>
+          <w:rFonts w:ascii="Times New Roman" w:eastAsia="Times New Roman" w:hAnsi="Times New Roman"/>
+          <w:color w:val="000000"/>
+          <w:sz w:val="27"/>
+          <w:szCs w:val="27"/>
+        </w:rPr>
+      </w:pPr>
+    </w:p>
+    <w:p>
+      <w:pPr>
+        <w:spacing w:after="0" w:line="240" w:lineRule="auto"/>
+        <w:jc w:val="both"/>
+        <w:rPr>
+          <w:rFonts w:ascii="Times New Roman" w:eastAsia="Times New Roman" w:hAnsi="Times New Roman"/>
+          <w:color w:val="000000"/>
+          <w:sz w:val="27"/>
+          <w:szCs w:val="27"/>
+        </w:rPr>
+      </w:pPr>
+      <w:r>
+        <w:rPr>
+          <w:rFonts w:ascii="Times New Roman" w:eastAsia="Times New Roman" w:hAnsi="Times New Roman"/>
+          <w:color w:val="000000"/>
+          <w:sz w:val="27"/>
+          <w:szCs w:val="27"/>
+        </w:rPr>
+        <w:t>There are some controls already implemented in this solution:</w:t>
+      </w:r>
+    </w:p>
+    <w:p>
+      <w:pPr>
+        <w:spacing w:after="0" w:line="240" w:lineRule="auto"/>
+        <w:jc w:val="both"/>
+        <w:rPr>
+          <w:rFonts w:ascii="Times New Roman" w:eastAsia="Times New Roman" w:hAnsi="Times New Roman"/>
+          <w:color w:val="000000"/>
+          <w:sz w:val="27"/>
+          <w:szCs w:val="27"/>
+        </w:rPr>
+      </w:pPr>
+    </w:p>
+    <w:p>
+      <w:pPr>
+        <w:spacing w:after="0" w:line="240" w:lineRule="auto"/>
+        <w:jc w:val="both"/>
+        <w:rPr>
+          <w:rFonts w:ascii="Times New Roman" w:eastAsia="Times New Roman" w:hAnsi="Times New Roman"/>
+          <w:color w:val="000000"/>
+          <w:sz w:val="27"/>
+          <w:szCs w:val="27"/>
+        </w:rPr>
+      </w:pPr>
+      <w:r>
+        <w:rPr>
+          <w:rFonts w:ascii="Times New Roman" w:eastAsia="Times New Roman" w:hAnsi="Times New Roman"/>
+          <w:color w:val="000000"/>
+          <w:sz w:val="27"/>
+          <w:szCs w:val="27"/>
+        </w:rPr>
+        <w:t>WASD will let you move in your view vector</w:t>
+      </w:r>
+    </w:p>
+    <w:p>
+      <w:pPr>
+        <w:spacing w:after="0" w:line="240" w:lineRule="auto"/>
+        <w:jc w:val="both"/>
+        <w:rPr>
+          <w:rFonts w:ascii="Times New Roman" w:eastAsia="Times New Roman" w:hAnsi="Times New Roman"/>
+          <w:color w:val="000000"/>
+          <w:sz w:val="27"/>
+          <w:szCs w:val="27"/>
+        </w:rPr>
+      </w:pPr>
+      <w:r>
+        <w:rPr>
+          <w:rFonts w:ascii="Times New Roman" w:eastAsia="Times New Roman" w:hAnsi="Times New Roman"/>
+          <w:color w:val="000000"/>
+          <w:sz w:val="27"/>
+          <w:szCs w:val="27"/>
+        </w:rPr>
+        <w:t>Right click (and hold) will change the angle of the view vector</w:t>
+      </w:r>
+    </w:p>
+    <w:p>
+      <w:pPr>
+        <w:spacing w:after="0" w:line="240" w:lineRule="auto"/>
+        <w:jc w:val="both"/>
+        <w:rPr>
+          <w:rFonts w:ascii="Times New Roman" w:eastAsia="Times New Roman" w:hAnsi="Times New Roman"/>
+          <w:color w:val="000000"/>
+          <w:sz w:val="27"/>
+          <w:szCs w:val="27"/>
+        </w:rPr>
+      </w:pPr>
+      <w:r>
+        <w:rPr>
+          <w:rFonts w:ascii="Times New Roman" w:eastAsia="Times New Roman" w:hAnsi="Times New Roman"/>
+          <w:color w:val="000000"/>
+          <w:sz w:val="27"/>
+          <w:szCs w:val="27"/>
+        </w:rPr>
+        <w:t>Middle click and drag will let you rotate the object in the global coordinate system</w:t>
+      </w:r>
+    </w:p>
+    <w:p>
+      <w:pPr>
+        <w:spacing w:after="0" w:line="240" w:lineRule="auto"/>
+        <w:jc w:val="both"/>
+        <w:rPr>
+          <w:rFonts w:ascii="Times New Roman" w:eastAsia="Times New Roman" w:hAnsi="Times New Roman"/>
+          <w:color w:val="000000"/>
+          <w:sz w:val="27"/>
+          <w:szCs w:val="27"/>
+        </w:rPr>
+      </w:pPr>
+      <w:r>
+        <w:rPr>
+          <w:rFonts w:ascii="Times New Roman" w:eastAsia="Times New Roman" w:hAnsi="Times New Roman"/>
+          <w:color w:val="000000"/>
+          <w:sz w:val="27"/>
+          <w:szCs w:val="27"/>
+        </w:rPr>
+        <w:t>F</w:t>
+      </w:r>
+      <w:r>
+        <w:rPr>
+          <w:rFonts w:ascii="Times New Roman" w:eastAsia="Times New Roman" w:hAnsi="Times New Roman"/>
+          <w:color w:val="000000"/>
+          <w:sz w:val="27"/>
+          <w:szCs w:val="27"/>
+        </w:rPr>
+        <w:t>4</w:t>
+      </w:r>
+      <w:r>
+        <w:rPr>
+          <w:rFonts w:ascii="Times New Roman" w:eastAsia="Times New Roman" w:hAnsi="Times New Roman"/>
+          <w:color w:val="000000"/>
+          <w:sz w:val="27"/>
+          <w:szCs w:val="27"/>
+        </w:rPr>
+        <w:t xml:space="preserve"> to F</w:t>
+      </w:r>
+      <w:r>
+        <w:rPr>
+          <w:rFonts w:ascii="Times New Roman" w:eastAsia="Times New Roman" w:hAnsi="Times New Roman"/>
+          <w:color w:val="000000"/>
+          <w:sz w:val="27"/>
+          <w:szCs w:val="27"/>
+        </w:rPr>
+        <w:t>10</w:t>
+      </w:r>
+      <w:r>
+        <w:rPr>
+          <w:rFonts w:ascii="Times New Roman" w:eastAsia="Times New Roman" w:hAnsi="Times New Roman"/>
+          <w:color w:val="000000"/>
+          <w:sz w:val="27"/>
+          <w:szCs w:val="27"/>
+        </w:rPr>
+        <w:t xml:space="preserve"> will let you change your primitives.</w:t>
+      </w:r>
+    </w:p>
+    <w:p>
+      <w:pPr>
+        <w:spacing w:after="0" w:line="240" w:lineRule="auto"/>
+        <w:jc w:val="both"/>
+        <w:rPr>
+          <w:rFonts w:ascii="Times New Roman" w:eastAsia="Times New Roman" w:hAnsi="Times New Roman"/>
+          <w:color w:val="000000"/>
+          <w:sz w:val="27"/>
+          <w:szCs w:val="27"/>
+        </w:rPr>
+      </w:pPr>
+    </w:p>
+    <w:p>
+      <w:pPr>
+        <w:spacing w:after="0" w:line="240" w:lineRule="auto"/>
+        <w:jc w:val="both"/>
+        <w:rPr>
+          <w:rFonts w:ascii="Times New Roman" w:eastAsia="Times New Roman" w:hAnsi="Times New Roman"/>
+          <w:color w:val="000000"/>
+          <w:sz w:val="27"/>
+          <w:szCs w:val="27"/>
+        </w:rPr>
+      </w:pPr>
+      <w:r>
+        <w:rPr>
+          <w:rFonts w:ascii="Times New Roman" w:eastAsia="Times New Roman" w:hAnsi="Times New Roman"/>
+          <w:color w:val="000000"/>
+          <w:sz w:val="27"/>
+          <w:szCs w:val="27"/>
+        </w:rPr>
+        <w:t>Extra:</w:t>
+      </w:r>
+    </w:p>
+    <w:p>
+      <w:pPr>
+        <w:spacing w:after="0" w:line="240" w:lineRule="auto"/>
+        <w:jc w:val="both"/>
+        <w:rPr>
+          <w:rFonts w:ascii="Times New Roman" w:eastAsia="Times New Roman" w:hAnsi="Times New Roman"/>
+          <w:color w:val="000000"/>
+          <w:sz w:val="27"/>
+          <w:szCs w:val="27"/>
+        </w:rPr>
+      </w:pPr>
+      <w:r>
+        <w:rPr>
+          <w:rFonts w:ascii="Times New Roman" w:eastAsia="Times New Roman" w:hAnsi="Times New Roman"/>
+          <w:color w:val="000000"/>
+          <w:sz w:val="27"/>
+          <w:szCs w:val="27"/>
+        </w:rPr>
+        <w:t>For extra 2</w:t>
       </w:r>
       <w:r>
         <w:rPr>
@@ -3120,641 +3840,6 @@
           <w:sz w:val="27"/>
           <w:szCs w:val="27"/>
         </w:rPr>
-        <w:t>% of the grade.</w:t>
-      </w:r>
-      <w:r>
-        <w:rPr>
-          <w:rFonts w:ascii="Times New Roman" w:eastAsia="Times New Roman" w:hAnsi="Times New Roman"/>
-          <w:color w:val="000000"/>
-          <w:sz w:val="27"/>
-          <w:szCs w:val="27"/>
-        </w:rPr>
-        <w:t xml:space="preserve"> It is not necessary to have all the shapes working </w:t>
-      </w:r>
-      <w:r>
-        <w:rPr>
-          <w:rFonts w:ascii="Times New Roman" w:eastAsia="Times New Roman" w:hAnsi="Times New Roman"/>
-          <w:color w:val="000000"/>
-          <w:sz w:val="27"/>
-          <w:szCs w:val="27"/>
-        </w:rPr>
-        <w:t>by</w:t>
-      </w:r>
-      <w:r>
-        <w:rPr>
-          <w:rFonts w:ascii="Times New Roman" w:eastAsia="Times New Roman" w:hAnsi="Times New Roman"/>
-          <w:color w:val="000000"/>
-          <w:sz w:val="27"/>
-          <w:szCs w:val="27"/>
-        </w:rPr>
-        <w:t xml:space="preserve"> the end of the assignment</w:t>
-      </w:r>
-      <w:r>
-        <w:rPr>
-          <w:rFonts w:ascii="Times New Roman" w:eastAsia="Times New Roman" w:hAnsi="Times New Roman"/>
-          <w:color w:val="000000"/>
-          <w:sz w:val="27"/>
-          <w:szCs w:val="27"/>
-        </w:rPr>
-        <w:t>, you will receive partial credit for whatever you do</w:t>
-      </w:r>
-      <w:r>
-        <w:rPr>
-          <w:rFonts w:ascii="Times New Roman" w:eastAsia="Times New Roman" w:hAnsi="Times New Roman"/>
-          <w:color w:val="000000"/>
-          <w:sz w:val="27"/>
-          <w:szCs w:val="27"/>
-        </w:rPr>
-        <w:t xml:space="preserve">, but it’s a requirement to at least attempt them, no partial credit will be given for uncompleted methods but it’s in your best benefit to explain what do you suspect is your issue with each shape if </w:t>
-      </w:r>
-      <w:r>
-        <w:rPr>
-          <w:rFonts w:ascii="Times New Roman" w:eastAsia="Times New Roman" w:hAnsi="Times New Roman"/>
-          <w:color w:val="000000"/>
-          <w:sz w:val="27"/>
-          <w:szCs w:val="27"/>
-        </w:rPr>
-        <w:t xml:space="preserve">it is not </w:t>
-      </w:r>
-      <w:r>
-        <w:rPr>
-          <w:rFonts w:ascii="Times New Roman" w:eastAsia="Times New Roman" w:hAnsi="Times New Roman"/>
-          <w:color w:val="000000"/>
-          <w:sz w:val="27"/>
-          <w:szCs w:val="27"/>
-        </w:rPr>
-        <w:t>working.</w:t>
-      </w:r>
-    </w:p>
-    <w:p>
-      <w:pPr>
-        <w:spacing w:after="0" w:line="240" w:lineRule="auto"/>
-        <w:jc w:val="both"/>
-        <w:rPr>
-          <w:rFonts w:ascii="Times New Roman" w:eastAsia="Times New Roman" w:hAnsi="Times New Roman"/>
-          <w:color w:val="000000"/>
-          <w:sz w:val="27"/>
-          <w:szCs w:val="27"/>
-        </w:rPr>
-      </w:pPr>
-    </w:p>
-    <w:p>
-      <w:pPr>
-        <w:spacing w:after="0" w:line="240" w:lineRule="auto"/>
-        <w:jc w:val="both"/>
-        <w:rPr>
-          <w:rFonts w:ascii="Times New Roman" w:eastAsia="Times New Roman" w:hAnsi="Times New Roman"/>
-          <w:color w:val="000000"/>
-          <w:sz w:val="27"/>
-          <w:szCs w:val="27"/>
-        </w:rPr>
-      </w:pPr>
-      <w:r>
-        <w:rPr>
-          <w:rFonts w:ascii="Times New Roman" w:eastAsia="Times New Roman" w:hAnsi="Times New Roman"/>
-          <w:color w:val="000000"/>
-          <w:sz w:val="27"/>
-          <w:szCs w:val="27"/>
-        </w:rPr>
-        <w:t>If your code doesn’t compile or compiles and then crashes you will not receive any credit. Test your code in the lab computers as we are going to be using them for grading</w:t>
-      </w:r>
-      <w:r>
-        <w:rPr>
-          <w:rFonts w:ascii="Times New Roman" w:eastAsia="Times New Roman" w:hAnsi="Times New Roman"/>
-          <w:color w:val="000000"/>
-          <w:sz w:val="27"/>
-          <w:szCs w:val="27"/>
-        </w:rPr>
-        <w:t xml:space="preserve"> (This does not apply to online courses)</w:t>
-      </w:r>
-    </w:p>
-    <w:p>
-      <w:pPr>
-        <w:spacing w:after="0" w:line="240" w:lineRule="auto"/>
-        <w:jc w:val="both"/>
-        <w:rPr>
-          <w:rFonts w:ascii="Times New Roman" w:eastAsia="Times New Roman" w:hAnsi="Times New Roman"/>
-          <w:color w:val="000000"/>
-          <w:sz w:val="27"/>
-          <w:szCs w:val="27"/>
-        </w:rPr>
-      </w:pPr>
-    </w:p>
-    <w:p>
-      <w:pPr>
-        <w:spacing w:after="0" w:line="240" w:lineRule="auto"/>
-        <w:jc w:val="both"/>
-        <w:rPr>
-          <w:rFonts w:ascii="Times New Roman" w:eastAsia="Times New Roman" w:hAnsi="Times New Roman"/>
-          <w:color w:val="000000"/>
-          <w:sz w:val="27"/>
-          <w:szCs w:val="27"/>
-        </w:rPr>
-      </w:pPr>
-      <w:r>
-        <w:rPr>
-          <w:rFonts w:ascii="Times New Roman" w:eastAsia="Times New Roman" w:hAnsi="Times New Roman"/>
-          <w:color w:val="000000"/>
-          <w:sz w:val="27"/>
-          <w:szCs w:val="27"/>
-        </w:rPr>
-        <w:lastRenderedPageBreak/>
-        <w:t xml:space="preserve">As any other </w:t>
-      </w:r>
-      <w:proofErr w:type="gramStart"/>
-      <w:r>
-        <w:rPr>
-          <w:rFonts w:ascii="Times New Roman" w:eastAsia="Times New Roman" w:hAnsi="Times New Roman"/>
-          <w:color w:val="000000"/>
-          <w:sz w:val="27"/>
-          <w:szCs w:val="27"/>
-        </w:rPr>
-        <w:t>submission</w:t>
-      </w:r>
-      <w:proofErr w:type="gramEnd"/>
-      <w:r>
-        <w:rPr>
-          <w:rFonts w:ascii="Times New Roman" w:eastAsia="Times New Roman" w:hAnsi="Times New Roman"/>
-          <w:color w:val="000000"/>
-          <w:sz w:val="27"/>
-          <w:szCs w:val="27"/>
-        </w:rPr>
-        <w:t xml:space="preserve"> your code needs to be in the format specified in the E</w:t>
-      </w:r>
-      <w:r>
-        <w:rPr>
-          <w:rFonts w:ascii="Times New Roman" w:eastAsia="Times New Roman" w:hAnsi="Times New Roman"/>
-          <w:color w:val="000000"/>
-          <w:sz w:val="27"/>
-          <w:szCs w:val="27"/>
-        </w:rPr>
-        <w:t>0</w:t>
-      </w:r>
-      <w:r>
-        <w:rPr>
-          <w:rFonts w:ascii="Times New Roman" w:eastAsia="Times New Roman" w:hAnsi="Times New Roman"/>
-          <w:color w:val="000000"/>
-          <w:sz w:val="27"/>
-          <w:szCs w:val="27"/>
-        </w:rPr>
-        <w:t>1</w:t>
-      </w:r>
-      <w:r>
-        <w:rPr>
-          <w:rFonts w:ascii="Times New Roman" w:eastAsia="Times New Roman" w:hAnsi="Times New Roman"/>
-          <w:color w:val="000000"/>
-          <w:sz w:val="27"/>
-          <w:szCs w:val="27"/>
-        </w:rPr>
-        <w:t xml:space="preserve"> with a clean solution (remove all intermediary files</w:t>
-      </w:r>
-      <w:r>
-        <w:rPr>
-          <w:rFonts w:ascii="Times New Roman" w:eastAsia="Times New Roman" w:hAnsi="Times New Roman"/>
-          <w:color w:val="000000"/>
-          <w:sz w:val="27"/>
-          <w:szCs w:val="27"/>
-        </w:rPr>
-        <w:t xml:space="preserve">, </w:t>
-      </w:r>
-      <w:r>
-        <w:rPr>
-          <w:rFonts w:ascii="Times New Roman" w:eastAsia="Times New Roman" w:hAnsi="Times New Roman"/>
-          <w:color w:val="000000"/>
-          <w:sz w:val="27"/>
-          <w:szCs w:val="27"/>
-        </w:rPr>
-        <w:t xml:space="preserve">the </w:t>
-      </w:r>
-      <w:proofErr w:type="spellStart"/>
-      <w:r>
-        <w:rPr>
-          <w:rFonts w:ascii="Times New Roman" w:eastAsia="Times New Roman" w:hAnsi="Times New Roman"/>
-          <w:color w:val="000000"/>
-          <w:sz w:val="27"/>
-          <w:szCs w:val="27"/>
-        </w:rPr>
-        <w:t>sdf</w:t>
-      </w:r>
-      <w:proofErr w:type="spellEnd"/>
-      <w:r>
-        <w:rPr>
-          <w:rFonts w:ascii="Times New Roman" w:eastAsia="Times New Roman" w:hAnsi="Times New Roman"/>
-          <w:color w:val="000000"/>
-          <w:sz w:val="27"/>
-          <w:szCs w:val="27"/>
-        </w:rPr>
-        <w:t xml:space="preserve"> file</w:t>
-      </w:r>
-      <w:r>
-        <w:rPr>
-          <w:rFonts w:ascii="Times New Roman" w:eastAsia="Times New Roman" w:hAnsi="Times New Roman"/>
-          <w:color w:val="000000"/>
-          <w:sz w:val="27"/>
-          <w:szCs w:val="27"/>
-        </w:rPr>
-        <w:t xml:space="preserve">, the </w:t>
-      </w:r>
-      <w:proofErr w:type="spellStart"/>
-      <w:r>
-        <w:rPr>
-          <w:rFonts w:ascii="Times New Roman" w:eastAsia="Times New Roman" w:hAnsi="Times New Roman"/>
-          <w:color w:val="000000"/>
-          <w:sz w:val="27"/>
-          <w:szCs w:val="27"/>
-        </w:rPr>
-        <w:t>opendb</w:t>
-      </w:r>
-      <w:proofErr w:type="spellEnd"/>
-      <w:r>
-        <w:rPr>
-          <w:rFonts w:ascii="Times New Roman" w:eastAsia="Times New Roman" w:hAnsi="Times New Roman"/>
-          <w:color w:val="000000"/>
-          <w:sz w:val="27"/>
-          <w:szCs w:val="27"/>
-        </w:rPr>
-        <w:t xml:space="preserve"> or </w:t>
-      </w:r>
-      <w:proofErr w:type="spellStart"/>
-      <w:r>
-        <w:rPr>
-          <w:rFonts w:ascii="Times New Roman" w:eastAsia="Times New Roman" w:hAnsi="Times New Roman"/>
-          <w:color w:val="000000"/>
-          <w:sz w:val="27"/>
-          <w:szCs w:val="27"/>
-        </w:rPr>
-        <w:t>db</w:t>
-      </w:r>
-      <w:proofErr w:type="spellEnd"/>
-      <w:r>
-        <w:rPr>
-          <w:rFonts w:ascii="Times New Roman" w:eastAsia="Times New Roman" w:hAnsi="Times New Roman"/>
-          <w:color w:val="000000"/>
-          <w:sz w:val="27"/>
-          <w:szCs w:val="27"/>
-        </w:rPr>
-        <w:t xml:space="preserve"> file, </w:t>
-      </w:r>
-      <w:proofErr w:type="spellStart"/>
-      <w:r>
-        <w:rPr>
-          <w:rFonts w:ascii="Times New Roman" w:eastAsia="Times New Roman" w:hAnsi="Times New Roman"/>
-          <w:color w:val="000000"/>
-          <w:sz w:val="27"/>
-          <w:szCs w:val="27"/>
-        </w:rPr>
-        <w:t>etc</w:t>
-      </w:r>
-      <w:proofErr w:type="spellEnd"/>
-      <w:r>
-        <w:rPr>
-          <w:rFonts w:ascii="Times New Roman" w:eastAsia="Times New Roman" w:hAnsi="Times New Roman"/>
-          <w:color w:val="000000"/>
-          <w:sz w:val="27"/>
-          <w:szCs w:val="27"/>
-        </w:rPr>
-        <w:t>)</w:t>
-      </w:r>
-      <w:r>
-        <w:rPr>
-          <w:rFonts w:ascii="Times New Roman" w:eastAsia="Times New Roman" w:hAnsi="Times New Roman"/>
-          <w:color w:val="000000"/>
-          <w:sz w:val="27"/>
-          <w:szCs w:val="27"/>
-        </w:rPr>
-        <w:t>.</w:t>
-      </w:r>
-      <w:r>
-        <w:rPr>
-          <w:rFonts w:ascii="Times New Roman" w:eastAsia="Times New Roman" w:hAnsi="Times New Roman"/>
-          <w:color w:val="000000"/>
-          <w:sz w:val="27"/>
-          <w:szCs w:val="27"/>
-        </w:rPr>
-        <w:t xml:space="preserve"> </w:t>
-      </w:r>
-      <w:r>
-        <w:rPr>
-          <w:rFonts w:ascii="Times New Roman" w:eastAsia="Times New Roman" w:hAnsi="Times New Roman"/>
-          <w:color w:val="000000"/>
-          <w:sz w:val="27"/>
-          <w:szCs w:val="27"/>
-        </w:rPr>
-        <w:t>S</w:t>
-      </w:r>
-      <w:r>
-        <w:rPr>
-          <w:rFonts w:ascii="Times New Roman" w:eastAsia="Times New Roman" w:hAnsi="Times New Roman"/>
-          <w:color w:val="000000"/>
-          <w:sz w:val="27"/>
-          <w:szCs w:val="27"/>
-        </w:rPr>
-        <w:t>ubmissions will not be accepted if they don’t comply with this requirement.</w:t>
-      </w:r>
-    </w:p>
-    <w:p>
-      <w:pPr>
-        <w:spacing w:after="0" w:line="240" w:lineRule="auto"/>
-        <w:jc w:val="both"/>
-        <w:rPr>
-          <w:rFonts w:ascii="Times New Roman" w:eastAsia="Times New Roman" w:hAnsi="Times New Roman"/>
-          <w:color w:val="000000"/>
-          <w:sz w:val="27"/>
-          <w:szCs w:val="27"/>
-        </w:rPr>
-      </w:pPr>
-    </w:p>
-    <w:p>
-      <w:pPr>
-        <w:spacing w:after="0" w:line="240" w:lineRule="auto"/>
-        <w:jc w:val="both"/>
-        <w:rPr>
-          <w:rFonts w:ascii="Times New Roman" w:eastAsia="Times New Roman" w:hAnsi="Times New Roman"/>
-          <w:color w:val="000000"/>
-          <w:sz w:val="27"/>
-          <w:szCs w:val="27"/>
-        </w:rPr>
-      </w:pPr>
-      <w:r>
-        <w:rPr>
-          <w:rFonts w:ascii="Times New Roman" w:eastAsia="Times New Roman" w:hAnsi="Times New Roman"/>
-          <w:color w:val="000000"/>
-          <w:sz w:val="27"/>
-          <w:szCs w:val="27"/>
-        </w:rPr>
-        <w:t>All Generate* methods in the pro</w:t>
-      </w:r>
-      <w:r>
-        <w:rPr>
-          <w:rFonts w:ascii="Times New Roman" w:eastAsia="Times New Roman" w:hAnsi="Times New Roman"/>
-          <w:color w:val="000000"/>
-          <w:sz w:val="27"/>
-          <w:szCs w:val="27"/>
-        </w:rPr>
-        <w:t xml:space="preserve">vided code </w:t>
-      </w:r>
-      <w:r>
-        <w:rPr>
-          <w:rFonts w:ascii="Times New Roman" w:eastAsia="Times New Roman" w:hAnsi="Times New Roman"/>
-          <w:color w:val="000000"/>
-          <w:sz w:val="27"/>
-          <w:szCs w:val="27"/>
-        </w:rPr>
-        <w:t xml:space="preserve">will clean up the memory and compile the object for you, there is no need to worry about the memory allocation for this homework assignment unless you are using your own </w:t>
-      </w:r>
-      <w:r>
-        <w:rPr>
-          <w:rFonts w:ascii="Times New Roman" w:eastAsia="Times New Roman" w:hAnsi="Times New Roman"/>
-          <w:color w:val="000000"/>
-          <w:sz w:val="27"/>
-          <w:szCs w:val="27"/>
-        </w:rPr>
-        <w:t>engine/framework</w:t>
-      </w:r>
-      <w:r>
-        <w:rPr>
-          <w:rFonts w:ascii="Times New Roman" w:eastAsia="Times New Roman" w:hAnsi="Times New Roman"/>
-          <w:color w:val="000000"/>
-          <w:sz w:val="27"/>
-          <w:szCs w:val="27"/>
-        </w:rPr>
-        <w:t>. Memory leaks will subtract points from your final grade.</w:t>
-      </w:r>
-    </w:p>
-    <w:p>
-      <w:pPr>
-        <w:spacing w:after="0" w:line="240" w:lineRule="auto"/>
-        <w:jc w:val="both"/>
-        <w:rPr>
-          <w:rFonts w:ascii="Times New Roman" w:eastAsia="Times New Roman" w:hAnsi="Times New Roman"/>
-          <w:color w:val="000000"/>
-          <w:sz w:val="27"/>
-          <w:szCs w:val="27"/>
-        </w:rPr>
-      </w:pPr>
-    </w:p>
-    <w:p>
-      <w:pPr>
-        <w:spacing w:after="0" w:line="240" w:lineRule="auto"/>
-        <w:jc w:val="both"/>
-        <w:rPr>
-          <w:rFonts w:ascii="Times New Roman" w:eastAsia="Times New Roman" w:hAnsi="Times New Roman"/>
-          <w:color w:val="000000"/>
-          <w:sz w:val="27"/>
-          <w:szCs w:val="27"/>
-        </w:rPr>
-      </w:pPr>
-      <w:r>
-        <w:rPr>
-          <w:rFonts w:ascii="Times New Roman" w:eastAsia="Times New Roman" w:hAnsi="Times New Roman"/>
-          <w:color w:val="000000"/>
-          <w:sz w:val="27"/>
-          <w:szCs w:val="27"/>
-        </w:rPr>
-        <w:t>There are some controls already implemented in this solution:</w:t>
-      </w:r>
-    </w:p>
-    <w:p>
-      <w:pPr>
-        <w:spacing w:after="0" w:line="240" w:lineRule="auto"/>
-        <w:jc w:val="both"/>
-        <w:rPr>
-          <w:rFonts w:ascii="Times New Roman" w:eastAsia="Times New Roman" w:hAnsi="Times New Roman"/>
-          <w:color w:val="000000"/>
-          <w:sz w:val="27"/>
-          <w:szCs w:val="27"/>
-        </w:rPr>
-      </w:pPr>
-    </w:p>
-    <w:p>
-      <w:pPr>
-        <w:spacing w:after="0" w:line="240" w:lineRule="auto"/>
-        <w:jc w:val="both"/>
-        <w:rPr>
-          <w:rFonts w:ascii="Times New Roman" w:eastAsia="Times New Roman" w:hAnsi="Times New Roman"/>
-          <w:color w:val="000000"/>
-          <w:sz w:val="27"/>
-          <w:szCs w:val="27"/>
-        </w:rPr>
-      </w:pPr>
-      <w:r>
-        <w:rPr>
-          <w:rFonts w:ascii="Times New Roman" w:eastAsia="Times New Roman" w:hAnsi="Times New Roman"/>
-          <w:color w:val="000000"/>
-          <w:sz w:val="27"/>
-          <w:szCs w:val="27"/>
-        </w:rPr>
-        <w:t>WASD will let you move in your view vector</w:t>
-      </w:r>
-    </w:p>
-    <w:p>
-      <w:pPr>
-        <w:spacing w:after="0" w:line="240" w:lineRule="auto"/>
-        <w:jc w:val="both"/>
-        <w:rPr>
-          <w:rFonts w:ascii="Times New Roman" w:eastAsia="Times New Roman" w:hAnsi="Times New Roman"/>
-          <w:color w:val="000000"/>
-          <w:sz w:val="27"/>
-          <w:szCs w:val="27"/>
-        </w:rPr>
-      </w:pPr>
-      <w:r>
-        <w:rPr>
-          <w:rFonts w:ascii="Times New Roman" w:eastAsia="Times New Roman" w:hAnsi="Times New Roman"/>
-          <w:color w:val="000000"/>
-          <w:sz w:val="27"/>
-          <w:szCs w:val="27"/>
-        </w:rPr>
-        <w:t>Right click (and hold) will change the angle of the view vector</w:t>
-      </w:r>
-    </w:p>
-    <w:p>
-      <w:pPr>
-        <w:spacing w:after="0" w:line="240" w:lineRule="auto"/>
-        <w:jc w:val="both"/>
-        <w:rPr>
-          <w:rFonts w:ascii="Times New Roman" w:eastAsia="Times New Roman" w:hAnsi="Times New Roman"/>
-          <w:color w:val="000000"/>
-          <w:sz w:val="27"/>
-          <w:szCs w:val="27"/>
-        </w:rPr>
-      </w:pPr>
-      <w:r>
-        <w:rPr>
-          <w:rFonts w:ascii="Times New Roman" w:eastAsia="Times New Roman" w:hAnsi="Times New Roman"/>
-          <w:color w:val="000000"/>
-          <w:sz w:val="27"/>
-          <w:szCs w:val="27"/>
-        </w:rPr>
-        <w:t>Middle click and drag will let you rotate the object in the global coordinate system</w:t>
-      </w:r>
-    </w:p>
-    <w:p>
-      <w:pPr>
-        <w:spacing w:after="0" w:line="240" w:lineRule="auto"/>
-        <w:jc w:val="both"/>
-        <w:rPr>
-          <w:rFonts w:ascii="Times New Roman" w:eastAsia="Times New Roman" w:hAnsi="Times New Roman"/>
-          <w:color w:val="000000"/>
-          <w:sz w:val="27"/>
-          <w:szCs w:val="27"/>
-        </w:rPr>
-      </w:pPr>
-      <w:r>
-        <w:rPr>
-          <w:rFonts w:ascii="Times New Roman" w:eastAsia="Times New Roman" w:hAnsi="Times New Roman"/>
-          <w:color w:val="000000"/>
-          <w:sz w:val="27"/>
-          <w:szCs w:val="27"/>
-        </w:rPr>
-        <w:t>F</w:t>
-      </w:r>
-      <w:r>
-        <w:rPr>
-          <w:rFonts w:ascii="Times New Roman" w:eastAsia="Times New Roman" w:hAnsi="Times New Roman"/>
-          <w:color w:val="000000"/>
-          <w:sz w:val="27"/>
-          <w:szCs w:val="27"/>
-        </w:rPr>
-        <w:t>4</w:t>
-      </w:r>
-      <w:r>
-        <w:rPr>
-          <w:rFonts w:ascii="Times New Roman" w:eastAsia="Times New Roman" w:hAnsi="Times New Roman"/>
-          <w:color w:val="000000"/>
-          <w:sz w:val="27"/>
-          <w:szCs w:val="27"/>
-        </w:rPr>
-        <w:t xml:space="preserve"> to F</w:t>
-      </w:r>
-      <w:r>
-        <w:rPr>
-          <w:rFonts w:ascii="Times New Roman" w:eastAsia="Times New Roman" w:hAnsi="Times New Roman"/>
-          <w:color w:val="000000"/>
-          <w:sz w:val="27"/>
-          <w:szCs w:val="27"/>
-        </w:rPr>
-        <w:t>10</w:t>
-      </w:r>
-      <w:r>
-        <w:rPr>
-          <w:rFonts w:ascii="Times New Roman" w:eastAsia="Times New Roman" w:hAnsi="Times New Roman"/>
-          <w:color w:val="000000"/>
-          <w:sz w:val="27"/>
-          <w:szCs w:val="27"/>
-        </w:rPr>
-        <w:t xml:space="preserve"> will let you change your primitives.</w:t>
-      </w:r>
-    </w:p>
-    <w:p>
-      <w:pPr>
-        <w:spacing w:after="0" w:line="240" w:lineRule="auto"/>
-        <w:jc w:val="both"/>
-        <w:rPr>
-          <w:rFonts w:ascii="Times New Roman" w:eastAsia="Times New Roman" w:hAnsi="Times New Roman"/>
-          <w:color w:val="000000"/>
-          <w:sz w:val="27"/>
-          <w:szCs w:val="27"/>
-        </w:rPr>
-      </w:pPr>
-    </w:p>
-    <w:p>
-      <w:pPr>
-        <w:spacing w:after="0" w:line="240" w:lineRule="auto"/>
-        <w:jc w:val="both"/>
-        <w:rPr>
-          <w:rFonts w:ascii="Times New Roman" w:eastAsia="Times New Roman" w:hAnsi="Times New Roman"/>
-          <w:color w:val="000000"/>
-          <w:sz w:val="27"/>
-          <w:szCs w:val="27"/>
-        </w:rPr>
-      </w:pPr>
-      <w:r>
-        <w:rPr>
-          <w:rFonts w:ascii="Times New Roman" w:eastAsia="Times New Roman" w:hAnsi="Times New Roman"/>
-          <w:color w:val="000000"/>
-          <w:sz w:val="27"/>
-          <w:szCs w:val="27"/>
-        </w:rPr>
-        <w:t>Extra:</w:t>
-      </w:r>
-    </w:p>
-    <w:p>
-      <w:pPr>
-        <w:spacing w:after="0" w:line="240" w:lineRule="auto"/>
-        <w:jc w:val="both"/>
-        <w:rPr>
-          <w:rFonts w:ascii="Times New Roman" w:eastAsia="Times New Roman" w:hAnsi="Times New Roman"/>
-          <w:color w:val="000000"/>
-          <w:sz w:val="27"/>
-          <w:szCs w:val="27"/>
-        </w:rPr>
-      </w:pPr>
-      <w:r>
-        <w:rPr>
-          <w:rFonts w:ascii="Times New Roman" w:eastAsia="Times New Roman" w:hAnsi="Times New Roman"/>
-          <w:color w:val="000000"/>
-          <w:sz w:val="27"/>
-          <w:szCs w:val="27"/>
-        </w:rPr>
-        <w:t>For extra 2</w:t>
-      </w:r>
-      <w:r>
-        <w:rPr>
-          <w:rFonts w:ascii="Times New Roman" w:eastAsia="Times New Roman" w:hAnsi="Times New Roman"/>
-          <w:color w:val="000000"/>
-          <w:sz w:val="27"/>
-          <w:szCs w:val="27"/>
-        </w:rPr>
-        <w:t>5</w:t>
-      </w:r>
-      <w:r>
-        <w:rPr>
-          <w:rFonts w:ascii="Times New Roman" w:eastAsia="Times New Roman" w:hAnsi="Times New Roman"/>
-          <w:color w:val="000000"/>
-          <w:sz w:val="27"/>
-          <w:szCs w:val="27"/>
-        </w:rPr>
         <w:t>%</w:t>
       </w:r>
       <w:r>
@@ -3796,7 +3881,7 @@
           <w:szCs w:val="27"/>
         </w:rPr>
         <w:drawing>
-          <wp:inline distT="0" distB="0" distL="0" distR="0">
+          <wp:inline distT="0" distB="0" distL="0" distR="0" wp14:anchorId="588AE3F7" wp14:editId="635863B4">
             <wp:extent cx="4564095" cy="2819400"/>
             <wp:effectExtent l="0" t="0" r="8255" b="0"/>
             <wp:docPr id="3" name="Picture 3"/>
@@ -4139,8 +4224,6 @@
           <w:szCs w:val="27"/>
         </w:rPr>
       </w:pPr>
-      <w:bookmarkStart w:id="0" w:name="_GoBack"/>
-      <w:bookmarkEnd w:id="0"/>
     </w:p>
     <w:p>
       <w:pPr>
@@ -4262,7 +4345,7 @@
           <w:noProof/>
         </w:rPr>
         <w:drawing>
-          <wp:inline distT="0" distB="0" distL="0" distR="0" wp14:anchorId="094AF858" wp14:editId="1C25FD05">
+          <wp:inline distT="0" distB="0" distL="0" distR="0" wp14:anchorId="50F5DC96" wp14:editId="031C4B6D">
             <wp:extent cx="3033474" cy="2686050"/>
             <wp:effectExtent l="0" t="0" r="0" b="0"/>
             <wp:docPr id="4" name="Picture 4"/>
@@ -4297,6 +4380,133 @@
           </wp:inline>
         </w:drawing>
       </w:r>
+    </w:p>
+    <w:p>
+      <w:pPr>
+        <w:spacing w:after="0" w:line="240" w:lineRule="auto"/>
+        <w:jc w:val="both"/>
+        <w:rPr>
+          <w:rFonts w:ascii="Times New Roman" w:eastAsia="Times New Roman" w:hAnsi="Times New Roman"/>
+          <w:color w:val="000000"/>
+          <w:sz w:val="27"/>
+          <w:szCs w:val="27"/>
+        </w:rPr>
+      </w:pPr>
+    </w:p>
+    <w:p>
+      <w:pPr>
+        <w:spacing w:after="0" w:line="240" w:lineRule="auto"/>
+        <w:jc w:val="both"/>
+        <w:rPr>
+          <w:rFonts w:ascii="Times New Roman" w:eastAsia="Times New Roman" w:hAnsi="Times New Roman"/>
+          <w:color w:val="000000"/>
+          <w:sz w:val="27"/>
+          <w:szCs w:val="27"/>
+        </w:rPr>
+      </w:pPr>
+    </w:p>
+    <w:p>
+      <w:pPr>
+        <w:spacing w:after="0" w:line="240" w:lineRule="auto"/>
+        <w:jc w:val="both"/>
+        <w:rPr>
+          <w:rFonts w:ascii="Times New Roman" w:eastAsia="Times New Roman" w:hAnsi="Times New Roman"/>
+          <w:color w:val="000000"/>
+          <w:sz w:val="27"/>
+          <w:szCs w:val="27"/>
+        </w:rPr>
+      </w:pPr>
+      <w:r>
+        <w:rPr>
+          <w:rFonts w:ascii="Times New Roman" w:eastAsia="Times New Roman" w:hAnsi="Times New Roman"/>
+          <w:color w:val="000000"/>
+          <w:sz w:val="27"/>
+          <w:szCs w:val="27"/>
+        </w:rPr>
+        <w:t>Please make your submission in the following format:</w:t>
+      </w:r>
+    </w:p>
+    <w:p>
+      <w:pPr>
+        <w:spacing w:after="0" w:line="240" w:lineRule="auto"/>
+        <w:jc w:val="both"/>
+        <w:rPr>
+          <w:rFonts w:ascii="Times New Roman" w:eastAsia="Times New Roman" w:hAnsi="Times New Roman"/>
+          <w:color w:val="000000"/>
+          <w:sz w:val="27"/>
+          <w:szCs w:val="27"/>
+        </w:rPr>
+      </w:pPr>
+    </w:p>
+    <w:p>
+      <w:pPr>
+        <w:spacing w:after="0" w:line="240" w:lineRule="auto"/>
+        <w:jc w:val="center"/>
+        <w:rPr>
+          <w:rFonts w:ascii="Times New Roman" w:eastAsia="Times New Roman" w:hAnsi="Times New Roman"/>
+          <w:color w:val="000000"/>
+          <w:sz w:val="27"/>
+          <w:szCs w:val="27"/>
+        </w:rPr>
+      </w:pPr>
+      <w:r>
+        <w:rPr>
+          <w:rFonts w:ascii="Times New Roman" w:eastAsia="Times New Roman" w:hAnsi="Times New Roman"/>
+          <w:i/>
+          <w:color w:val="000000"/>
+          <w:sz w:val="27"/>
+          <w:szCs w:val="27"/>
+        </w:rPr>
+        <w:t>lastF_Code.zip</w:t>
+      </w:r>
+    </w:p>
+    <w:p>
+      <w:pPr>
+        <w:spacing w:after="0" w:line="240" w:lineRule="auto"/>
+        <w:jc w:val="both"/>
+        <w:rPr>
+          <w:rFonts w:ascii="Times New Roman" w:eastAsia="Times New Roman" w:hAnsi="Times New Roman"/>
+          <w:color w:val="000000"/>
+          <w:sz w:val="27"/>
+          <w:szCs w:val="27"/>
+        </w:rPr>
+      </w:pPr>
+    </w:p>
+    <w:p>
+      <w:pPr>
+        <w:spacing w:after="0" w:line="240" w:lineRule="auto"/>
+        <w:jc w:val="both"/>
+        <w:rPr>
+          <w:rFonts w:ascii="Times New Roman" w:eastAsia="Times New Roman" w:hAnsi="Times New Roman"/>
+          <w:color w:val="000000"/>
+          <w:sz w:val="27"/>
+          <w:szCs w:val="27"/>
+        </w:rPr>
+      </w:pPr>
+      <w:r>
+        <w:rPr>
+          <w:rFonts w:ascii="Times New Roman" w:eastAsia="Times New Roman" w:hAnsi="Times New Roman"/>
+          <w:color w:val="000000"/>
+          <w:sz w:val="27"/>
+          <w:szCs w:val="27"/>
+        </w:rPr>
+        <w:t>What I mean by this is take the first four letters of your last name, append the first character of your first name, and then append the assignment code (in this case, A02.) For example, John Smith would submit “smitJ_A02.zip”. This helps our graders not have to download twenty submissions all called “Solution.zip”, which makes them happy.</w:t>
+      </w:r>
+    </w:p>
+    <w:p>
+      <w:pPr>
+        <w:spacing w:after="0" w:line="240" w:lineRule="auto"/>
+        <w:rPr>
+          <w:rFonts w:ascii="Times New Roman" w:eastAsia="Times New Roman" w:hAnsi="Times New Roman"/>
+          <w:b/>
+          <w:i/>
+          <w:color w:val="000000"/>
+          <w:sz w:val="27"/>
+          <w:szCs w:val="27"/>
+        </w:rPr>
+      </w:pPr>
+      <w:bookmarkStart w:id="0" w:name="_GoBack"/>
+      <w:bookmarkEnd w:id="0"/>
     </w:p>
     <w:sectPr>
       <w:pgSz w:w="12240" w:h="15840"/>
@@ -6973,7 +7183,6 @@
     <w:lsdException w:name="HTML Sample" w:semiHidden="1" w:unhideWhenUsed="1"/>
     <w:lsdException w:name="HTML Typewriter" w:semiHidden="1" w:unhideWhenUsed="1"/>
     <w:lsdException w:name="HTML Variable" w:semiHidden="1" w:unhideWhenUsed="1"/>
-    <w:lsdException w:name="Normal Table" w:semiHidden="1" w:unhideWhenUsed="1"/>
     <w:lsdException w:name="annotation subject" w:semiHidden="1" w:unhideWhenUsed="1"/>
     <w:lsdException w:name="No List" w:semiHidden="1" w:unhideWhenUsed="1"/>
     <w:lsdException w:name="Outline List 1" w:semiHidden="1" w:unhideWhenUsed="1"/>
@@ -7017,10 +7226,8 @@
     <w:lsdException w:name="Table Elegant" w:semiHidden="1" w:unhideWhenUsed="1"/>
     <w:lsdException w:name="Table Professional" w:semiHidden="1" w:unhideWhenUsed="1"/>
     <w:lsdException w:name="Table Subtle 1" w:semiHidden="1" w:unhideWhenUsed="1"/>
-    <w:lsdException w:name="Table Subtle 2" w:semiHidden="1" w:unhideWhenUsed="1"/>
     <w:lsdException w:name="Table Web 1" w:semiHidden="1" w:unhideWhenUsed="1"/>
     <w:lsdException w:name="Table Web 2" w:semiHidden="1" w:unhideWhenUsed="1"/>
-    <w:lsdException w:name="Table Web 3" w:semiHidden="1" w:unhideWhenUsed="1"/>
     <w:lsdException w:name="Balloon Text" w:semiHidden="1" w:unhideWhenUsed="1"/>
     <w:lsdException w:name="Table Grid" w:uiPriority="59"/>
     <w:lsdException w:name="Table Theme" w:semiHidden="1" w:unhideWhenUsed="1"/>
@@ -7309,6 +7516,7 @@
   <w:style w:type="character" w:default="1" w:styleId="DefaultParagraphFont">
     <w:name w:val="Default Paragraph Font"/>
     <w:uiPriority w:val="1"/>
+    <w:semiHidden/>
     <w:unhideWhenUsed/>
   </w:style>
   <w:style w:type="table" w:default="1" w:styleId="TableNormal">
@@ -7666,8 +7874,8 @@
       <w:szCs w:val="20"/>
     </w:rPr>
   </w:style>
-  <w:style w:type="character" w:styleId="UnresolvedMention">
-    <w:name w:val="Unresolved Mention"/>
+  <w:style w:type="character" w:customStyle="1" w:styleId="UnresolvedMention1">
+    <w:name w:val="Unresolved Mention1"/>
     <w:basedOn w:val="DefaultParagraphFont"/>
     <w:uiPriority w:val="99"/>
     <w:semiHidden/>
@@ -7971,7 +8179,7 @@
 </file>
 
 <file path=customXml/itemProps1.xml><?xml version="1.0" encoding="utf-8"?>
-<ds:datastoreItem xmlns:ds="http://schemas.openxmlformats.org/officeDocument/2006/customXml" ds:itemID="{71AC57B2-F3B9-4E12-B7B1-B67269E05E66}">
+<ds:datastoreItem xmlns:ds="http://schemas.openxmlformats.org/officeDocument/2006/customXml" ds:itemID="{7208F9A0-AF83-4EDF-841A-4FF2627FD80A}">
   <ds:schemaRefs>
     <ds:schemaRef ds:uri="http://schemas.openxmlformats.org/officeDocument/2006/bibliography"/>
   </ds:schemaRefs>

</xml_diff>